<commit_message>
Updated doc, lil code refactor.
</commit_message>
<xml_diff>
--- a/dokumentace.docx
+++ b/dokumentace.docx
@@ -4,20 +4,17 @@
   <w:body>
     <w:p>
       <w:pPr>
-        <w:pStyle w:val="Heading1"/>
         <w:spacing w:line="360" w:lineRule="auto"/>
         <w:jc w:val="center"/>
         <w:rPr>
           <w:smallCaps/>
           <w:sz w:val="40"/>
-          <w:lang w:val="cs-CZ"/>
         </w:rPr>
       </w:pPr>
       <w:r>
         <w:rPr>
           <w:smallCaps/>
           <w:sz w:val="40"/>
-          <w:lang w:val="cs-CZ"/>
         </w:rPr>
         <w:t>Vysoké učení technické v Brně</w:t>
       </w:r>
@@ -54,6 +51,7 @@
         <w:spacing w:line="360" w:lineRule="auto"/>
         <w:jc w:val="center"/>
         <w:rPr>
+          <w:smallCaps/>
           <w:sz w:val="40"/>
         </w:rPr>
       </w:pPr>
@@ -206,13 +204,7 @@
         <w:rPr>
           <w:sz w:val="40"/>
         </w:rPr>
-        <w:t>Š – ARM</w:t>
-      </w:r>
-      <w:r>
-        <w:rPr>
-          <w:sz w:val="40"/>
-        </w:rPr>
-        <w:t>-FITkit3 či jiný HW:</w:t>
+        <w:t>Š – ARM-FITkit3 či jiný HW:</w:t>
       </w:r>
     </w:p>
     <w:p>
@@ -237,6 +229,7 @@
     <w:p>
       <w:pPr>
         <w:spacing w:line="360" w:lineRule="auto"/>
+        <w:jc w:val="both"/>
         <w:rPr>
           <w:b/>
           <w:bCs/>
@@ -244,74 +237,1933 @@
         </w:rPr>
       </w:pPr>
     </w:p>
+    <w:p>
+      <w:pPr>
+        <w:jc w:val="both"/>
+      </w:pPr>
+    </w:p>
+    <w:p>
+      <w:pPr>
+        <w:jc w:val="both"/>
+      </w:pPr>
+    </w:p>
+    <w:p>
+      <w:pPr>
+        <w:jc w:val="both"/>
+      </w:pPr>
+    </w:p>
+    <w:p>
+      <w:pPr>
+        <w:jc w:val="both"/>
+      </w:pPr>
+    </w:p>
+    <w:p>
+      <w:pPr>
+        <w:jc w:val="both"/>
+      </w:pPr>
+    </w:p>
+    <w:p>
+      <w:pPr>
+        <w:jc w:val="both"/>
+      </w:pPr>
+    </w:p>
+    <w:p>
+      <w:pPr>
+        <w:jc w:val="both"/>
+      </w:pPr>
+    </w:p>
+    <w:p>
+      <w:pPr>
+        <w:jc w:val="both"/>
+      </w:pPr>
+      <w:r>
+        <w:br/>
+      </w:r>
+    </w:p>
+    <w:p>
+      <w:pPr>
+        <w:jc w:val="both"/>
+      </w:pPr>
+    </w:p>
+    <w:p>
+      <w:pPr>
+        <w:jc w:val="both"/>
+      </w:pPr>
+      <w:r>
+        <w:rPr>
+          <w:sz w:val="28"/>
+          <w:szCs w:val="28"/>
+        </w:rPr>
+        <w:t xml:space="preserve">Tomáš Milostný </w:t>
+      </w:r>
+      <w:r>
+        <w:rPr>
+          <w:sz w:val="28"/>
+          <w:szCs w:val="28"/>
+        </w:rPr>
+        <w:t>(x</w:t>
+      </w:r>
+      <w:r>
+        <w:rPr>
+          <w:sz w:val="28"/>
+          <w:szCs w:val="28"/>
+        </w:rPr>
+        <w:t>milos</w:t>
+      </w:r>
+      <w:r>
+        <w:rPr>
+          <w:sz w:val="28"/>
+          <w:szCs w:val="28"/>
+        </w:rPr>
+        <w:t>0</w:t>
+      </w:r>
+      <w:r>
+        <w:rPr>
+          <w:sz w:val="28"/>
+          <w:szCs w:val="28"/>
+        </w:rPr>
+        <w:t>2</w:t>
+      </w:r>
+      <w:r>
+        <w:rPr>
+          <w:sz w:val="28"/>
+          <w:szCs w:val="28"/>
+        </w:rPr>
+        <w:t>)</w:t>
+      </w:r>
+      <w:r>
+        <w:br w:type="page"/>
+      </w:r>
+    </w:p>
+    <w:bookmarkStart w:id="0" w:name="_Toc90730132" w:displacedByCustomXml="next"/>
+    <w:sdt>
+      <w:sdtPr>
+        <w:rPr>
+          <w:b w:val="0"/>
+          <w:bCs w:val="0"/>
+          <w:sz w:val="24"/>
+        </w:rPr>
+        <w:id w:val="881144749"/>
+        <w:docPartObj>
+          <w:docPartGallery w:val="Table of Contents"/>
+          <w:docPartUnique/>
+        </w:docPartObj>
+      </w:sdtPr>
+      <w:sdtEndPr>
+        <w:rPr>
+          <w:noProof/>
+        </w:rPr>
+      </w:sdtEndPr>
+      <w:sdtContent>
+        <w:p>
+          <w:pPr>
+            <w:pStyle w:val="Heading3"/>
+            <w:jc w:val="both"/>
+          </w:pPr>
+          <w:r>
+            <w:t>Obsah</w:t>
+          </w:r>
+          <w:bookmarkEnd w:id="0"/>
+        </w:p>
+        <w:p>
+          <w:pPr>
+            <w:pStyle w:val="TOC3"/>
+            <w:tabs>
+              <w:tab w:val="right" w:leader="dot" w:pos="9061"/>
+            </w:tabs>
+            <w:rPr>
+              <w:rFonts w:asciiTheme="minorHAnsi" w:eastAsiaTheme="minorEastAsia" w:hAnsiTheme="minorHAnsi" w:cstheme="minorBidi"/>
+              <w:noProof/>
+              <w:sz w:val="22"/>
+              <w:szCs w:val="22"/>
+              <w:lang w:eastAsia="cs-CZ"/>
+            </w:rPr>
+          </w:pPr>
+          <w:r>
+            <w:fldChar w:fldCharType="begin"/>
+          </w:r>
+          <w:r>
+            <w:instrText xml:space="preserve"> TOC \o "1-3" \h \z \u </w:instrText>
+          </w:r>
+          <w:r>
+            <w:fldChar w:fldCharType="separate"/>
+          </w:r>
+          <w:hyperlink w:anchor="_Toc90730132" w:history="1">
+            <w:r>
+              <w:rPr>
+                <w:rStyle w:val="Hyperlink"/>
+                <w:noProof/>
+              </w:rPr>
+              <w:t>Obsah</w:t>
+            </w:r>
+            <w:r>
+              <w:rPr>
+                <w:noProof/>
+                <w:webHidden/>
+              </w:rPr>
+              <w:tab/>
+            </w:r>
+            <w:r>
+              <w:rPr>
+                <w:noProof/>
+                <w:webHidden/>
+              </w:rPr>
+              <w:fldChar w:fldCharType="begin"/>
+            </w:r>
+            <w:r>
+              <w:rPr>
+                <w:noProof/>
+                <w:webHidden/>
+              </w:rPr>
+              <w:instrText xml:space="preserve"> PAGEREF _Toc90730132 \h </w:instrText>
+            </w:r>
+            <w:r>
+              <w:rPr>
+                <w:noProof/>
+                <w:webHidden/>
+              </w:rPr>
+            </w:r>
+            <w:r>
+              <w:rPr>
+                <w:noProof/>
+                <w:webHidden/>
+              </w:rPr>
+              <w:fldChar w:fldCharType="separate"/>
+            </w:r>
+            <w:r>
+              <w:rPr>
+                <w:noProof/>
+                <w:webHidden/>
+              </w:rPr>
+              <w:t>2</w:t>
+            </w:r>
+            <w:r>
+              <w:rPr>
+                <w:noProof/>
+                <w:webHidden/>
+              </w:rPr>
+              <w:fldChar w:fldCharType="end"/>
+            </w:r>
+          </w:hyperlink>
+        </w:p>
+        <w:p>
+          <w:pPr>
+            <w:pStyle w:val="TOC3"/>
+            <w:tabs>
+              <w:tab w:val="right" w:leader="dot" w:pos="9061"/>
+            </w:tabs>
+            <w:rPr>
+              <w:rFonts w:asciiTheme="minorHAnsi" w:eastAsiaTheme="minorEastAsia" w:hAnsiTheme="minorHAnsi" w:cstheme="minorBidi"/>
+              <w:noProof/>
+              <w:sz w:val="22"/>
+              <w:szCs w:val="22"/>
+              <w:lang w:eastAsia="cs-CZ"/>
+            </w:rPr>
+          </w:pPr>
+          <w:hyperlink w:anchor="_Toc90730133" w:history="1">
+            <w:r>
+              <w:rPr>
+                <w:rStyle w:val="Hyperlink"/>
+                <w:noProof/>
+              </w:rPr>
+              <w:t>1. Úvod</w:t>
+            </w:r>
+            <w:r>
+              <w:rPr>
+                <w:noProof/>
+                <w:webHidden/>
+              </w:rPr>
+              <w:tab/>
+            </w:r>
+            <w:r>
+              <w:rPr>
+                <w:noProof/>
+                <w:webHidden/>
+              </w:rPr>
+              <w:fldChar w:fldCharType="begin"/>
+            </w:r>
+            <w:r>
+              <w:rPr>
+                <w:noProof/>
+                <w:webHidden/>
+              </w:rPr>
+              <w:instrText xml:space="preserve"> PAGEREF _Toc90730133 \h </w:instrText>
+            </w:r>
+            <w:r>
+              <w:rPr>
+                <w:noProof/>
+                <w:webHidden/>
+              </w:rPr>
+            </w:r>
+            <w:r>
+              <w:rPr>
+                <w:noProof/>
+                <w:webHidden/>
+              </w:rPr>
+              <w:fldChar w:fldCharType="separate"/>
+            </w:r>
+            <w:r>
+              <w:rPr>
+                <w:noProof/>
+                <w:webHidden/>
+              </w:rPr>
+              <w:t>3</w:t>
+            </w:r>
+            <w:r>
+              <w:rPr>
+                <w:noProof/>
+                <w:webHidden/>
+              </w:rPr>
+              <w:fldChar w:fldCharType="end"/>
+            </w:r>
+          </w:hyperlink>
+        </w:p>
+        <w:p>
+          <w:pPr>
+            <w:pStyle w:val="TOC2"/>
+            <w:tabs>
+              <w:tab w:val="left" w:pos="880"/>
+              <w:tab w:val="right" w:leader="dot" w:pos="9061"/>
+            </w:tabs>
+            <w:rPr>
+              <w:rFonts w:asciiTheme="minorHAnsi" w:eastAsiaTheme="minorEastAsia" w:hAnsiTheme="minorHAnsi" w:cstheme="minorBidi"/>
+              <w:noProof/>
+              <w:sz w:val="22"/>
+              <w:szCs w:val="22"/>
+              <w:lang w:eastAsia="cs-CZ"/>
+            </w:rPr>
+          </w:pPr>
+          <w:hyperlink w:anchor="_Toc90730134" w:history="1">
+            <w:r>
+              <w:rPr>
+                <w:rStyle w:val="Hyperlink"/>
+                <w:noProof/>
+              </w:rPr>
+              <w:t>1.1</w:t>
+            </w:r>
+            <w:r>
+              <w:rPr>
+                <w:rFonts w:asciiTheme="minorHAnsi" w:eastAsiaTheme="minorEastAsia" w:hAnsiTheme="minorHAnsi" w:cstheme="minorBidi"/>
+                <w:noProof/>
+                <w:sz w:val="22"/>
+                <w:szCs w:val="22"/>
+                <w:lang w:eastAsia="cs-CZ"/>
+              </w:rPr>
+              <w:tab/>
+            </w:r>
+            <w:r>
+              <w:rPr>
+                <w:rStyle w:val="Hyperlink"/>
+                <w:noProof/>
+              </w:rPr>
+              <w:t>Video s ukázkou funkčnosti</w:t>
+            </w:r>
+            <w:r>
+              <w:rPr>
+                <w:noProof/>
+                <w:webHidden/>
+              </w:rPr>
+              <w:tab/>
+            </w:r>
+            <w:r>
+              <w:rPr>
+                <w:noProof/>
+                <w:webHidden/>
+              </w:rPr>
+              <w:fldChar w:fldCharType="begin"/>
+            </w:r>
+            <w:r>
+              <w:rPr>
+                <w:noProof/>
+                <w:webHidden/>
+              </w:rPr>
+              <w:instrText xml:space="preserve"> PAGEREF _Toc90730134 \h </w:instrText>
+            </w:r>
+            <w:r>
+              <w:rPr>
+                <w:noProof/>
+                <w:webHidden/>
+              </w:rPr>
+            </w:r>
+            <w:r>
+              <w:rPr>
+                <w:noProof/>
+                <w:webHidden/>
+              </w:rPr>
+              <w:fldChar w:fldCharType="separate"/>
+            </w:r>
+            <w:r>
+              <w:rPr>
+                <w:noProof/>
+                <w:webHidden/>
+              </w:rPr>
+              <w:t>3</w:t>
+            </w:r>
+            <w:r>
+              <w:rPr>
+                <w:noProof/>
+                <w:webHidden/>
+              </w:rPr>
+              <w:fldChar w:fldCharType="end"/>
+            </w:r>
+          </w:hyperlink>
+        </w:p>
+        <w:p>
+          <w:pPr>
+            <w:pStyle w:val="TOC3"/>
+            <w:tabs>
+              <w:tab w:val="right" w:leader="dot" w:pos="9061"/>
+            </w:tabs>
+            <w:rPr>
+              <w:rFonts w:asciiTheme="minorHAnsi" w:eastAsiaTheme="minorEastAsia" w:hAnsiTheme="minorHAnsi" w:cstheme="minorBidi"/>
+              <w:noProof/>
+              <w:sz w:val="22"/>
+              <w:szCs w:val="22"/>
+              <w:lang w:eastAsia="cs-CZ"/>
+            </w:rPr>
+          </w:pPr>
+          <w:hyperlink w:anchor="_Toc90730135" w:history="1">
+            <w:r>
+              <w:rPr>
+                <w:rStyle w:val="Hyperlink"/>
+                <w:noProof/>
+              </w:rPr>
+              <w:t>2. Implementace</w:t>
+            </w:r>
+            <w:r>
+              <w:rPr>
+                <w:noProof/>
+                <w:webHidden/>
+              </w:rPr>
+              <w:tab/>
+            </w:r>
+            <w:r>
+              <w:rPr>
+                <w:noProof/>
+                <w:webHidden/>
+              </w:rPr>
+              <w:fldChar w:fldCharType="begin"/>
+            </w:r>
+            <w:r>
+              <w:rPr>
+                <w:noProof/>
+                <w:webHidden/>
+              </w:rPr>
+              <w:instrText xml:space="preserve"> PAGEREF _Toc90730135 \h </w:instrText>
+            </w:r>
+            <w:r>
+              <w:rPr>
+                <w:noProof/>
+                <w:webHidden/>
+              </w:rPr>
+            </w:r>
+            <w:r>
+              <w:rPr>
+                <w:noProof/>
+                <w:webHidden/>
+              </w:rPr>
+              <w:fldChar w:fldCharType="separate"/>
+            </w:r>
+            <w:r>
+              <w:rPr>
+                <w:noProof/>
+                <w:webHidden/>
+              </w:rPr>
+              <w:t>4</w:t>
+            </w:r>
+            <w:r>
+              <w:rPr>
+                <w:noProof/>
+                <w:webHidden/>
+              </w:rPr>
+              <w:fldChar w:fldCharType="end"/>
+            </w:r>
+          </w:hyperlink>
+        </w:p>
+        <w:p>
+          <w:pPr>
+            <w:pStyle w:val="TOC2"/>
+            <w:tabs>
+              <w:tab w:val="left" w:pos="880"/>
+              <w:tab w:val="right" w:leader="dot" w:pos="9061"/>
+            </w:tabs>
+            <w:rPr>
+              <w:rFonts w:asciiTheme="minorHAnsi" w:eastAsiaTheme="minorEastAsia" w:hAnsiTheme="minorHAnsi" w:cstheme="minorBidi"/>
+              <w:noProof/>
+              <w:sz w:val="22"/>
+              <w:szCs w:val="22"/>
+              <w:lang w:eastAsia="cs-CZ"/>
+            </w:rPr>
+          </w:pPr>
+          <w:hyperlink w:anchor="_Toc90730136" w:history="1">
+            <w:r>
+              <w:rPr>
+                <w:rStyle w:val="Hyperlink"/>
+                <w:noProof/>
+              </w:rPr>
+              <w:t>2.1</w:t>
+            </w:r>
+            <w:r>
+              <w:rPr>
+                <w:rFonts w:asciiTheme="minorHAnsi" w:eastAsiaTheme="minorEastAsia" w:hAnsiTheme="minorHAnsi" w:cstheme="minorBidi"/>
+                <w:noProof/>
+                <w:sz w:val="22"/>
+                <w:szCs w:val="22"/>
+                <w:lang w:eastAsia="cs-CZ"/>
+              </w:rPr>
+              <w:tab/>
+            </w:r>
+            <w:r>
+              <w:rPr>
+                <w:rStyle w:val="Hyperlink"/>
+                <w:noProof/>
+              </w:rPr>
+              <w:t>Software</w:t>
+            </w:r>
+            <w:r>
+              <w:rPr>
+                <w:noProof/>
+                <w:webHidden/>
+              </w:rPr>
+              <w:tab/>
+            </w:r>
+            <w:r>
+              <w:rPr>
+                <w:noProof/>
+                <w:webHidden/>
+              </w:rPr>
+              <w:fldChar w:fldCharType="begin"/>
+            </w:r>
+            <w:r>
+              <w:rPr>
+                <w:noProof/>
+                <w:webHidden/>
+              </w:rPr>
+              <w:instrText xml:space="preserve"> PAGEREF _Toc90730136 \h </w:instrText>
+            </w:r>
+            <w:r>
+              <w:rPr>
+                <w:noProof/>
+                <w:webHidden/>
+              </w:rPr>
+            </w:r>
+            <w:r>
+              <w:rPr>
+                <w:noProof/>
+                <w:webHidden/>
+              </w:rPr>
+              <w:fldChar w:fldCharType="separate"/>
+            </w:r>
+            <w:r>
+              <w:rPr>
+                <w:noProof/>
+                <w:webHidden/>
+              </w:rPr>
+              <w:t>4</w:t>
+            </w:r>
+            <w:r>
+              <w:rPr>
+                <w:noProof/>
+                <w:webHidden/>
+              </w:rPr>
+              <w:fldChar w:fldCharType="end"/>
+            </w:r>
+          </w:hyperlink>
+        </w:p>
+        <w:p>
+          <w:pPr>
+            <w:pStyle w:val="TOC2"/>
+            <w:tabs>
+              <w:tab w:val="left" w:pos="880"/>
+              <w:tab w:val="right" w:leader="dot" w:pos="9061"/>
+            </w:tabs>
+            <w:rPr>
+              <w:rFonts w:asciiTheme="minorHAnsi" w:eastAsiaTheme="minorEastAsia" w:hAnsiTheme="minorHAnsi" w:cstheme="minorBidi"/>
+              <w:noProof/>
+              <w:sz w:val="22"/>
+              <w:szCs w:val="22"/>
+              <w:lang w:eastAsia="cs-CZ"/>
+            </w:rPr>
+          </w:pPr>
+          <w:hyperlink w:anchor="_Toc90730137" w:history="1">
+            <w:r>
+              <w:rPr>
+                <w:rStyle w:val="Hyperlink"/>
+                <w:noProof/>
+              </w:rPr>
+              <w:t>2.2</w:t>
+            </w:r>
+            <w:r>
+              <w:rPr>
+                <w:rFonts w:asciiTheme="minorHAnsi" w:eastAsiaTheme="minorEastAsia" w:hAnsiTheme="minorHAnsi" w:cstheme="minorBidi"/>
+                <w:noProof/>
+                <w:sz w:val="22"/>
+                <w:szCs w:val="22"/>
+                <w:lang w:eastAsia="cs-CZ"/>
+              </w:rPr>
+              <w:tab/>
+            </w:r>
+            <w:r>
+              <w:rPr>
+                <w:rStyle w:val="Hyperlink"/>
+                <w:noProof/>
+              </w:rPr>
+              <w:t>Hardware</w:t>
+            </w:r>
+            <w:r>
+              <w:rPr>
+                <w:noProof/>
+                <w:webHidden/>
+              </w:rPr>
+              <w:tab/>
+            </w:r>
+            <w:r>
+              <w:rPr>
+                <w:noProof/>
+                <w:webHidden/>
+              </w:rPr>
+              <w:fldChar w:fldCharType="begin"/>
+            </w:r>
+            <w:r>
+              <w:rPr>
+                <w:noProof/>
+                <w:webHidden/>
+              </w:rPr>
+              <w:instrText xml:space="preserve"> PAGEREF _Toc90730137 \h </w:instrText>
+            </w:r>
+            <w:r>
+              <w:rPr>
+                <w:noProof/>
+                <w:webHidden/>
+              </w:rPr>
+            </w:r>
+            <w:r>
+              <w:rPr>
+                <w:noProof/>
+                <w:webHidden/>
+              </w:rPr>
+              <w:fldChar w:fldCharType="separate"/>
+            </w:r>
+            <w:r>
+              <w:rPr>
+                <w:noProof/>
+                <w:webHidden/>
+              </w:rPr>
+              <w:t>4</w:t>
+            </w:r>
+            <w:r>
+              <w:rPr>
+                <w:noProof/>
+                <w:webHidden/>
+              </w:rPr>
+              <w:fldChar w:fldCharType="end"/>
+            </w:r>
+          </w:hyperlink>
+        </w:p>
+        <w:p>
+          <w:pPr>
+            <w:pStyle w:val="TOC3"/>
+            <w:tabs>
+              <w:tab w:val="right" w:leader="dot" w:pos="9061"/>
+            </w:tabs>
+            <w:rPr>
+              <w:rFonts w:asciiTheme="minorHAnsi" w:eastAsiaTheme="minorEastAsia" w:hAnsiTheme="minorHAnsi" w:cstheme="minorBidi"/>
+              <w:noProof/>
+              <w:sz w:val="22"/>
+              <w:szCs w:val="22"/>
+              <w:lang w:eastAsia="cs-CZ"/>
+            </w:rPr>
+          </w:pPr>
+          <w:hyperlink w:anchor="_Toc90730138" w:history="1">
+            <w:r>
+              <w:rPr>
+                <w:rStyle w:val="Hyperlink"/>
+                <w:noProof/>
+              </w:rPr>
+              <w:t>3. Literatura</w:t>
+            </w:r>
+            <w:r>
+              <w:rPr>
+                <w:noProof/>
+                <w:webHidden/>
+              </w:rPr>
+              <w:tab/>
+            </w:r>
+            <w:r>
+              <w:rPr>
+                <w:noProof/>
+                <w:webHidden/>
+              </w:rPr>
+              <w:fldChar w:fldCharType="begin"/>
+            </w:r>
+            <w:r>
+              <w:rPr>
+                <w:noProof/>
+                <w:webHidden/>
+              </w:rPr>
+              <w:instrText xml:space="preserve"> PAGEREF _Toc90730138 \h </w:instrText>
+            </w:r>
+            <w:r>
+              <w:rPr>
+                <w:noProof/>
+                <w:webHidden/>
+              </w:rPr>
+            </w:r>
+            <w:r>
+              <w:rPr>
+                <w:noProof/>
+                <w:webHidden/>
+              </w:rPr>
+              <w:fldChar w:fldCharType="separate"/>
+            </w:r>
+            <w:r>
+              <w:rPr>
+                <w:noProof/>
+                <w:webHidden/>
+              </w:rPr>
+              <w:t>6</w:t>
+            </w:r>
+            <w:r>
+              <w:rPr>
+                <w:noProof/>
+                <w:webHidden/>
+              </w:rPr>
+              <w:fldChar w:fldCharType="end"/>
+            </w:r>
+          </w:hyperlink>
+        </w:p>
+        <w:p>
+          <w:pPr>
+            <w:jc w:val="both"/>
+          </w:pPr>
+          <w:r>
+            <w:rPr>
+              <w:b/>
+              <w:bCs/>
+              <w:noProof/>
+            </w:rPr>
+            <w:fldChar w:fldCharType="end"/>
+          </w:r>
+        </w:p>
+      </w:sdtContent>
+    </w:sdt>
+    <w:p>
+      <w:pPr>
+        <w:suppressAutoHyphens w:val="0"/>
+        <w:jc w:val="both"/>
+        <w:rPr>
+          <w:sz w:val="30"/>
+        </w:rPr>
+      </w:pPr>
+      <w:r>
+        <w:br w:type="page"/>
+      </w:r>
+    </w:p>
+    <w:p>
+      <w:pPr>
+        <w:pStyle w:val="Heading3"/>
+        <w:jc w:val="both"/>
+      </w:pPr>
+      <w:bookmarkStart w:id="1" w:name="_Toc90730133"/>
+      <w:r>
+        <w:lastRenderedPageBreak/>
+        <w:t xml:space="preserve">1. </w:t>
+      </w:r>
+      <w:r>
+        <w:t>Úvod</w:t>
+      </w:r>
+      <w:bookmarkEnd w:id="1"/>
+    </w:p>
+    <w:p>
+      <w:pPr>
+        <w:jc w:val="both"/>
+      </w:pPr>
+      <w:r>
+        <w:t xml:space="preserve">Cílem tohoto projektu je na platformě </w:t>
+      </w:r>
+      <w:r>
+        <w:rPr>
+          <w:i/>
+          <w:iCs/>
+        </w:rPr>
+        <w:t>ESP32</w:t>
+      </w:r>
+      <w:r>
+        <w:t xml:space="preserve"> implementovat aplikaci, která laserovým senzorem </w:t>
+      </w:r>
+      <w:r>
+        <w:rPr>
+          <w:i/>
+          <w:iCs/>
+        </w:rPr>
+        <w:t>VL53L0X</w:t>
+      </w:r>
+      <w:r>
+        <w:t xml:space="preserve"> čte vzdálenost od nejbližšího objektu a zobrazí ji v centimetrech na </w:t>
+      </w:r>
+      <w:r>
+        <w:rPr>
+          <w:i/>
+          <w:iCs/>
+        </w:rPr>
+        <w:t>OLED displeji SSD1306</w:t>
+      </w:r>
+      <w:r>
+        <w:t>.</w:t>
+      </w:r>
+      <w:r>
+        <w:t xml:space="preserve"> Výsledná aplikace je vytvořena nad frameworkem </w:t>
+      </w:r>
+      <w:r>
+        <w:rPr>
+          <w:i/>
+          <w:iCs/>
+        </w:rPr>
+        <w:t>Arduino</w:t>
+      </w:r>
+      <w:r>
+        <w:t xml:space="preserve"> pomocí vývojového prostředí </w:t>
+      </w:r>
+      <w:r>
+        <w:rPr>
+          <w:i/>
+          <w:iCs/>
+        </w:rPr>
+        <w:t>Platformio IDE</w:t>
+      </w:r>
+      <w:r>
+        <w:t xml:space="preserve"> v jazyce C++ a pro daná periferní zařízení používá knihovny společnosti </w:t>
+      </w:r>
+      <w:r>
+        <w:rPr>
+          <w:i/>
+          <w:iCs/>
+        </w:rPr>
+        <w:t>Adafruit</w:t>
+      </w:r>
+      <w:r>
+        <w:t>.</w:t>
+      </w:r>
+    </w:p>
+    <w:p>
+      <w:pPr>
+        <w:jc w:val="both"/>
+      </w:pPr>
+    </w:p>
+    <w:p>
+      <w:pPr>
+        <w:jc w:val="both"/>
+      </w:pPr>
+    </w:p>
+    <w:p>
+      <w:pPr>
+        <w:pStyle w:val="Heading2"/>
+        <w:numPr>
+          <w:ilvl w:val="1"/>
+          <w:numId w:val="2"/>
+        </w:numPr>
+        <w:jc w:val="both"/>
+      </w:pPr>
+      <w:bookmarkStart w:id="2" w:name="_Toc90730134"/>
+      <w:r>
+        <w:t>Video s ukázkou funkčnosti</w:t>
+      </w:r>
+      <w:bookmarkEnd w:id="2"/>
+    </w:p>
+    <w:p>
+      <w:pPr>
+        <w:jc w:val="both"/>
+      </w:pPr>
+      <w:r>
+        <w:br w:type="page"/>
+      </w:r>
+    </w:p>
+    <w:p>
+      <w:pPr>
+        <w:pStyle w:val="Heading3"/>
+        <w:jc w:val="both"/>
+      </w:pPr>
+      <w:bookmarkStart w:id="3" w:name="_Toc90730135"/>
+      <w:r>
+        <w:lastRenderedPageBreak/>
+        <w:t>2. Implementace</w:t>
+      </w:r>
+      <w:bookmarkEnd w:id="3"/>
+    </w:p>
+    <w:p>
+      <w:pPr>
+        <w:pStyle w:val="Heading2"/>
+        <w:numPr>
+          <w:ilvl w:val="1"/>
+          <w:numId w:val="4"/>
+        </w:numPr>
+        <w:jc w:val="both"/>
+      </w:pPr>
+      <w:bookmarkStart w:id="4" w:name="_Toc90730136"/>
+      <w:r>
+        <w:t>Software</w:t>
+      </w:r>
+      <w:bookmarkEnd w:id="4"/>
+    </w:p>
+    <w:p>
+      <w:pPr>
+        <w:ind w:firstLine="708"/>
+        <w:jc w:val="both"/>
+      </w:pPr>
+      <w:r>
+        <w:t xml:space="preserve">Aplikace je implementována nad frameworkem Arduino. </w:t>
+      </w:r>
+      <w:r>
+        <w:t>H</w:t>
+      </w:r>
+      <w:r>
+        <w:t xml:space="preserve">lavní funkcionalita je tedy spouštěna z funkcí </w:t>
+      </w:r>
+      <w:r>
+        <w:rPr>
+          <w:i/>
+          <w:iCs/>
+        </w:rPr>
+        <w:t>setup</w:t>
+      </w:r>
+      <w:r>
+        <w:t xml:space="preserve"> a </w:t>
+      </w:r>
+      <w:r>
+        <w:rPr>
+          <w:i/>
+          <w:iCs/>
+        </w:rPr>
+        <w:t>loop</w:t>
+      </w:r>
+      <w:r>
+        <w:t>.</w:t>
+      </w:r>
+      <w:r>
+        <w:t xml:space="preserve"> Program je poté rozdělen do funkcí dle dané řešené části (inicializace, čtení ze senzoru, zápis na displej, …) .</w:t>
+      </w:r>
+    </w:p>
+    <w:p>
+      <w:pPr>
+        <w:ind w:firstLine="708"/>
+        <w:jc w:val="both"/>
+      </w:pPr>
+      <w:r>
+        <w:t xml:space="preserve">Funkce </w:t>
+      </w:r>
+      <w:r>
+        <w:rPr>
+          <w:b/>
+          <w:bCs/>
+        </w:rPr>
+        <w:t>setup</w:t>
+      </w:r>
+      <w:r>
+        <w:t xml:space="preserve"> je spouštěna pouze jednou na začátku programu, probíhá zde inicializace sériové linky pro případ výpisu chybových hlášek do ladící konzole, inicializace senzoru VL53L0X a OLED displeje. Funkce </w:t>
+      </w:r>
+      <w:r>
+        <w:rPr>
+          <w:b/>
+          <w:bCs/>
+        </w:rPr>
+        <w:t>loop</w:t>
+      </w:r>
+      <w:r>
+        <w:t xml:space="preserve"> je poté spouštěna v nekonečné smyčce opakující se po 500 ms, zde se volají funkce pro měření vzdálenosti a výpis na displej.</w:t>
+      </w:r>
+      <w:r>
+        <w:t xml:space="preserve"> Měření může vyhodit výjimku </w:t>
+      </w:r>
+      <w:r>
+        <w:rPr>
+          <w:i/>
+          <w:iCs/>
+        </w:rPr>
+        <w:t>std::out</w:t>
+      </w:r>
+      <w:r>
+        <w:rPr>
+          <w:i/>
+          <w:iCs/>
+        </w:rPr>
+        <w:t>_of_range</w:t>
+      </w:r>
+      <w:r>
+        <w:t>, v tomto případě je zachycena try-catch blokem a chybová hláška je vypsána na displej.</w:t>
+      </w:r>
+    </w:p>
+    <w:p>
+      <w:pPr>
+        <w:suppressAutoHyphens w:val="0"/>
+        <w:jc w:val="both"/>
+      </w:pPr>
+      <w:r>
+        <w:tab/>
+      </w:r>
+      <w:r>
+        <w:t xml:space="preserve">Pro obsluhu laserového senzoru vzdálenosti </w:t>
+      </w:r>
+      <w:r>
+        <w:rPr>
+          <w:b/>
+          <w:bCs/>
+        </w:rPr>
+        <w:t>VL53L0X</w:t>
+      </w:r>
+      <w:r>
+        <w:t xml:space="preserve"> jsou s využitím knihovny </w:t>
+      </w:r>
+      <w:r>
+        <w:rPr>
+          <w:i/>
+          <w:iCs/>
+        </w:rPr>
+        <w:t>Adafruit_VL53L0X.h</w:t>
+      </w:r>
+      <w:r>
+        <w:t xml:space="preserve"> </w:t>
+      </w:r>
+      <w:hyperlink w:anchor="_3._Literatura" w:history="1">
+        <w:r>
+          <w:rPr>
+            <w:rStyle w:val="Hyperlink"/>
+            <w:vertAlign w:val="superscript"/>
+          </w:rPr>
+          <w:t>[1]</w:t>
+        </w:r>
+      </w:hyperlink>
+      <w:r>
+        <w:t xml:space="preserve"> jsou implementovány následující funkce. </w:t>
+      </w:r>
+      <w:r>
+        <w:rPr>
+          <w:b/>
+          <w:bCs/>
+        </w:rPr>
+        <w:t>DistanceSensorSetup</w:t>
+      </w:r>
+      <w:r>
+        <w:t xml:space="preserve"> je </w:t>
+      </w:r>
+      <w:r>
+        <w:t xml:space="preserve">funkce pro inicializaci a konfiguraci do režimu měření na velkou vzdálenost, který umožňuje </w:t>
+      </w:r>
+      <w:r>
+        <w:t xml:space="preserve">na rozdíl od výchozího nastavení měřit vzdálenost kolem 2 m. Pokud se inicializace nezdaří, je vypsána chybová hláška a program zde zůstane v prázdné nekonečné smyčce. </w:t>
+      </w:r>
+      <w:r>
+        <w:rPr>
+          <w:b/>
+          <w:bCs/>
+        </w:rPr>
+        <w:t>MeasureDistanceCm</w:t>
+      </w:r>
+      <w:r>
+        <w:t xml:space="preserve"> je funkce</w:t>
+      </w:r>
+      <w:r>
+        <w:t xml:space="preserve"> pro načtení vzdálenosti naměřené senzorem, kterou převede na centimetry a vrátí. Pokud je nastaven chybový příznak měření (status číslo 4), nebo je načtená vzdálenost mimo přijatelnou hodnotu, </w:t>
+      </w:r>
+      <w:r>
+        <w:t>je vyhozena výjimka std::out_of_range s chybovou hláškou ve formátu pro zobrazení na displeji.</w:t>
+      </w:r>
+      <w:r>
+        <w:t xml:space="preserve"> </w:t>
+      </w:r>
+    </w:p>
+    <w:p>
+      <w:pPr>
+        <w:suppressAutoHyphens w:val="0"/>
+        <w:jc w:val="both"/>
+      </w:pPr>
+      <w:r>
+        <w:tab/>
+        <w:t xml:space="preserve">Pro obsluhu OLED displeje </w:t>
+      </w:r>
+      <w:r>
+        <w:rPr>
+          <w:b/>
+          <w:bCs/>
+        </w:rPr>
+        <w:t xml:space="preserve">SSD1306 </w:t>
+      </w:r>
+      <w:r>
+        <w:t xml:space="preserve">jsou s využitím knihovny </w:t>
+      </w:r>
+      <w:r>
+        <w:rPr>
+          <w:i/>
+          <w:iCs/>
+        </w:rPr>
+        <w:t>Adafruit_SSD1306.h</w:t>
+      </w:r>
+      <w:r>
+        <w:t xml:space="preserve"> </w:t>
+      </w:r>
+      <w:hyperlink w:anchor="_3._Literatura" w:history="1">
+        <w:r>
+          <w:rPr>
+            <w:rStyle w:val="Hyperlink"/>
+            <w:vertAlign w:val="superscript"/>
+          </w:rPr>
+          <w:t>[2]</w:t>
+        </w:r>
+      </w:hyperlink>
+      <w:r>
+        <w:t xml:space="preserve"> </w:t>
+      </w:r>
+      <w:r>
+        <w:t xml:space="preserve">implementovány následující funkce. Funkce </w:t>
+      </w:r>
+      <w:r>
+        <w:rPr>
+          <w:b/>
+          <w:bCs/>
+        </w:rPr>
+        <w:t>DisplaySetup</w:t>
+      </w:r>
+      <w:r>
+        <w:t xml:space="preserve"> </w:t>
+      </w:r>
+      <w:r>
+        <w:t xml:space="preserve">je v případě selhání, podobně jako funkce pro inicializaci senzoru vzdálenosti, opět po výpisu chybové hlášky uvedena do prázdné nekonečné smyčky. </w:t>
+      </w:r>
+      <w:r>
+        <w:rPr>
+          <w:b/>
+          <w:bCs/>
+        </w:rPr>
+        <w:t>DisplayDistance</w:t>
+      </w:r>
+      <w:r>
+        <w:t xml:space="preserve"> je funkce</w:t>
+      </w:r>
+      <w:r>
+        <w:t xml:space="preserve">, která na displej vypíše zadanou naměřenou hodnotu v zadaných jednotkách. </w:t>
+      </w:r>
+      <w:r>
+        <w:rPr>
+          <w:b/>
+          <w:bCs/>
+        </w:rPr>
+        <w:t>DisplayError</w:t>
+      </w:r>
+      <w:r>
+        <w:t xml:space="preserve"> je funkce, která vypíše chybovou hlášku naformátovanou do bílého zaobleného obdélníku.</w:t>
+      </w:r>
+    </w:p>
+    <w:p>
+      <w:pPr>
+        <w:suppressAutoHyphens w:val="0"/>
+        <w:jc w:val="both"/>
+      </w:pPr>
+    </w:p>
+    <w:p>
+      <w:pPr>
+        <w:suppressAutoHyphens w:val="0"/>
+        <w:jc w:val="both"/>
+      </w:pPr>
+    </w:p>
+    <w:p>
+      <w:pPr>
+        <w:pStyle w:val="Heading2"/>
+        <w:numPr>
+          <w:ilvl w:val="1"/>
+          <w:numId w:val="4"/>
+        </w:numPr>
+        <w:jc w:val="both"/>
+      </w:pPr>
+      <w:bookmarkStart w:id="5" w:name="_Toc90730137"/>
+      <w:r>
+        <w:t>H</w:t>
+      </w:r>
+      <w:r>
+        <w:t>ardware</w:t>
+      </w:r>
+      <w:bookmarkEnd w:id="5"/>
+    </w:p>
+    <w:tbl>
+      <w:tblPr>
+        <w:tblStyle w:val="TableGrid"/>
+        <w:tblW w:w="0" w:type="auto"/>
+        <w:tblBorders>
+          <w:top w:val="none" w:sz="0" w:space="0" w:color="auto"/>
+          <w:left w:val="none" w:sz="0" w:space="0" w:color="auto"/>
+          <w:bottom w:val="none" w:sz="0" w:space="0" w:color="auto"/>
+          <w:right w:val="none" w:sz="0" w:space="0" w:color="auto"/>
+          <w:insideH w:val="none" w:sz="0" w:space="0" w:color="auto"/>
+          <w:insideV w:val="none" w:sz="0" w:space="0" w:color="auto"/>
+        </w:tblBorders>
+        <w:tblLook w:val="04A0" w:firstRow="1" w:lastRow="0" w:firstColumn="1" w:lastColumn="0" w:noHBand="0" w:noVBand="1"/>
+      </w:tblPr>
+      <w:tblGrid>
+        <w:gridCol w:w="4530"/>
+        <w:gridCol w:w="4531"/>
+      </w:tblGrid>
+      <w:tr>
+        <w:tc>
+          <w:tcPr>
+            <w:tcW w:w="4530" w:type="dxa"/>
+          </w:tcPr>
+          <w:p>
+            <w:r>
+              <w:t>Zapojení senzoru VL53L0X:</w:t>
+            </w:r>
+          </w:p>
+          <w:p/>
+          <w:tbl>
+            <w:tblPr>
+              <w:tblStyle w:val="GridTable1Light"/>
+              <w:tblW w:w="0" w:type="auto"/>
+              <w:tblLook w:val="04A0" w:firstRow="1" w:lastRow="0" w:firstColumn="1" w:lastColumn="0" w:noHBand="0" w:noVBand="1"/>
+            </w:tblPr>
+            <w:tblGrid>
+              <w:gridCol w:w="2152"/>
+              <w:gridCol w:w="2152"/>
+            </w:tblGrid>
+            <w:tr>
+              <w:trPr>
+                <w:cnfStyle w:val="100000000000" w:firstRow="1" w:lastRow="0" w:firstColumn="0" w:lastColumn="0" w:oddVBand="0" w:evenVBand="0" w:oddHBand="0" w:evenHBand="0" w:firstRowFirstColumn="0" w:firstRowLastColumn="0" w:lastRowFirstColumn="0" w:lastRowLastColumn="0"/>
+              </w:trPr>
+              <w:tc>
+                <w:tcPr>
+                  <w:cnfStyle w:val="001000000000" w:firstRow="0" w:lastRow="0" w:firstColumn="1" w:lastColumn="0" w:oddVBand="0" w:evenVBand="0" w:oddHBand="0" w:evenHBand="0" w:firstRowFirstColumn="0" w:firstRowLastColumn="0" w:lastRowFirstColumn="0" w:lastRowLastColumn="0"/>
+                  <w:tcW w:w="2152" w:type="dxa"/>
+                </w:tcPr>
+                <w:p>
+                  <w:r>
+                    <w:t>Senzor</w:t>
+                  </w:r>
+                </w:p>
+              </w:tc>
+              <w:tc>
+                <w:tcPr>
+                  <w:tcW w:w="2152" w:type="dxa"/>
+                </w:tcPr>
+                <w:p>
+                  <w:pPr>
+                    <w:cnfStyle w:val="100000000000" w:firstRow="1" w:lastRow="0" w:firstColumn="0" w:lastColumn="0" w:oddVBand="0" w:evenVBand="0" w:oddHBand="0" w:evenHBand="0" w:firstRowFirstColumn="0" w:firstRowLastColumn="0" w:lastRowFirstColumn="0" w:lastRowLastColumn="0"/>
+                  </w:pPr>
+                  <w:r>
+                    <w:t>ESP32</w:t>
+                  </w:r>
+                </w:p>
+              </w:tc>
+            </w:tr>
+            <w:tr>
+              <w:tc>
+                <w:tcPr>
+                  <w:cnfStyle w:val="001000000000" w:firstRow="0" w:lastRow="0" w:firstColumn="1" w:lastColumn="0" w:oddVBand="0" w:evenVBand="0" w:oddHBand="0" w:evenHBand="0" w:firstRowFirstColumn="0" w:firstRowLastColumn="0" w:lastRowFirstColumn="0" w:lastRowLastColumn="0"/>
+                  <w:tcW w:w="2152" w:type="dxa"/>
+                </w:tcPr>
+                <w:p>
+                  <w:pPr>
+                    <w:rPr>
+                      <w:b w:val="0"/>
+                      <w:bCs w:val="0"/>
+                    </w:rPr>
+                  </w:pPr>
+                  <w:r>
+                    <w:rPr>
+                      <w:b w:val="0"/>
+                      <w:bCs w:val="0"/>
+                    </w:rPr>
+                    <w:t>VIN</w:t>
+                  </w:r>
+                </w:p>
+              </w:tc>
+              <w:tc>
+                <w:tcPr>
+                  <w:tcW w:w="2152" w:type="dxa"/>
+                </w:tcPr>
+                <w:p>
+                  <w:pPr>
+                    <w:cnfStyle w:val="000000000000" w:firstRow="0" w:lastRow="0" w:firstColumn="0" w:lastColumn="0" w:oddVBand="0" w:evenVBand="0" w:oddHBand="0" w:evenHBand="0" w:firstRowFirstColumn="0" w:firstRowLastColumn="0" w:lastRowFirstColumn="0" w:lastRowLastColumn="0"/>
+                  </w:pPr>
+                  <w:r>
+                    <w:t>5V</w:t>
+                  </w:r>
+                </w:p>
+              </w:tc>
+            </w:tr>
+            <w:tr>
+              <w:tc>
+                <w:tcPr>
+                  <w:cnfStyle w:val="001000000000" w:firstRow="0" w:lastRow="0" w:firstColumn="1" w:lastColumn="0" w:oddVBand="0" w:evenVBand="0" w:oddHBand="0" w:evenHBand="0" w:firstRowFirstColumn="0" w:firstRowLastColumn="0" w:lastRowFirstColumn="0" w:lastRowLastColumn="0"/>
+                  <w:tcW w:w="2152" w:type="dxa"/>
+                </w:tcPr>
+                <w:p>
+                  <w:pPr>
+                    <w:rPr>
+                      <w:b w:val="0"/>
+                      <w:bCs w:val="0"/>
+                    </w:rPr>
+                  </w:pPr>
+                  <w:r>
+                    <w:rPr>
+                      <w:b w:val="0"/>
+                      <w:bCs w:val="0"/>
+                    </w:rPr>
+                    <w:t>GND</w:t>
+                  </w:r>
+                </w:p>
+              </w:tc>
+              <w:tc>
+                <w:tcPr>
+                  <w:tcW w:w="2152" w:type="dxa"/>
+                </w:tcPr>
+                <w:p>
+                  <w:pPr>
+                    <w:cnfStyle w:val="000000000000" w:firstRow="0" w:lastRow="0" w:firstColumn="0" w:lastColumn="0" w:oddVBand="0" w:evenVBand="0" w:oddHBand="0" w:evenHBand="0" w:firstRowFirstColumn="0" w:firstRowLastColumn="0" w:lastRowFirstColumn="0" w:lastRowLastColumn="0"/>
+                  </w:pPr>
+                  <w:r>
+                    <w:t>GND</w:t>
+                  </w:r>
+                </w:p>
+              </w:tc>
+            </w:tr>
+            <w:tr>
+              <w:tc>
+                <w:tcPr>
+                  <w:cnfStyle w:val="001000000000" w:firstRow="0" w:lastRow="0" w:firstColumn="1" w:lastColumn="0" w:oddVBand="0" w:evenVBand="0" w:oddHBand="0" w:evenHBand="0" w:firstRowFirstColumn="0" w:firstRowLastColumn="0" w:lastRowFirstColumn="0" w:lastRowLastColumn="0"/>
+                  <w:tcW w:w="2152" w:type="dxa"/>
+                </w:tcPr>
+                <w:p>
+                  <w:pPr>
+                    <w:rPr>
+                      <w:b w:val="0"/>
+                      <w:bCs w:val="0"/>
+                    </w:rPr>
+                  </w:pPr>
+                  <w:r>
+                    <w:rPr>
+                      <w:b w:val="0"/>
+                      <w:bCs w:val="0"/>
+                    </w:rPr>
+                    <w:t>SCL</w:t>
+                  </w:r>
+                </w:p>
+              </w:tc>
+              <w:tc>
+                <w:tcPr>
+                  <w:tcW w:w="2152" w:type="dxa"/>
+                </w:tcPr>
+                <w:p>
+                  <w:pPr>
+                    <w:cnfStyle w:val="000000000000" w:firstRow="0" w:lastRow="0" w:firstColumn="0" w:lastColumn="0" w:oddVBand="0" w:evenVBand="0" w:oddHBand="0" w:evenHBand="0" w:firstRowFirstColumn="0" w:firstRowLastColumn="0" w:lastRowFirstColumn="0" w:lastRowLastColumn="0"/>
+                  </w:pPr>
+                  <w:r>
+                    <w:t>SCL</w:t>
+                  </w:r>
+                </w:p>
+              </w:tc>
+            </w:tr>
+            <w:tr>
+              <w:tc>
+                <w:tcPr>
+                  <w:cnfStyle w:val="001000000000" w:firstRow="0" w:lastRow="0" w:firstColumn="1" w:lastColumn="0" w:oddVBand="0" w:evenVBand="0" w:oddHBand="0" w:evenHBand="0" w:firstRowFirstColumn="0" w:firstRowLastColumn="0" w:lastRowFirstColumn="0" w:lastRowLastColumn="0"/>
+                  <w:tcW w:w="2152" w:type="dxa"/>
+                </w:tcPr>
+                <w:p>
+                  <w:pPr>
+                    <w:rPr>
+                      <w:b w:val="0"/>
+                      <w:bCs w:val="0"/>
+                    </w:rPr>
+                  </w:pPr>
+                  <w:r>
+                    <w:rPr>
+                      <w:b w:val="0"/>
+                      <w:bCs w:val="0"/>
+                    </w:rPr>
+                    <w:t>SDA</w:t>
+                  </w:r>
+                </w:p>
+              </w:tc>
+              <w:tc>
+                <w:tcPr>
+                  <w:tcW w:w="2152" w:type="dxa"/>
+                </w:tcPr>
+                <w:p>
+                  <w:pPr>
+                    <w:cnfStyle w:val="000000000000" w:firstRow="0" w:lastRow="0" w:firstColumn="0" w:lastColumn="0" w:oddVBand="0" w:evenVBand="0" w:oddHBand="0" w:evenHBand="0" w:firstRowFirstColumn="0" w:firstRowLastColumn="0" w:lastRowFirstColumn="0" w:lastRowLastColumn="0"/>
+                  </w:pPr>
+                  <w:r>
+                    <w:t>SDA</w:t>
+                  </w:r>
+                </w:p>
+              </w:tc>
+            </w:tr>
+          </w:tbl>
+          <w:p/>
+        </w:tc>
+        <w:tc>
+          <w:tcPr>
+            <w:tcW w:w="4531" w:type="dxa"/>
+          </w:tcPr>
+          <w:p>
+            <w:r>
+              <w:t>Zapojení OLED displeje SSD1306:</w:t>
+            </w:r>
+          </w:p>
+          <w:p/>
+          <w:tbl>
+            <w:tblPr>
+              <w:tblStyle w:val="GridTable1Light"/>
+              <w:tblW w:w="0" w:type="auto"/>
+              <w:tblLook w:val="04A0" w:firstRow="1" w:lastRow="0" w:firstColumn="1" w:lastColumn="0" w:noHBand="0" w:noVBand="1"/>
+            </w:tblPr>
+            <w:tblGrid>
+              <w:gridCol w:w="2025"/>
+              <w:gridCol w:w="2279"/>
+            </w:tblGrid>
+            <w:tr>
+              <w:trPr>
+                <w:cnfStyle w:val="100000000000" w:firstRow="1" w:lastRow="0" w:firstColumn="0" w:lastColumn="0" w:oddVBand="0" w:evenVBand="0" w:oddHBand="0" w:evenHBand="0" w:firstRowFirstColumn="0" w:firstRowLastColumn="0" w:lastRowFirstColumn="0" w:lastRowLastColumn="0"/>
+              </w:trPr>
+              <w:tc>
+                <w:tcPr>
+                  <w:cnfStyle w:val="001000000000" w:firstRow="0" w:lastRow="0" w:firstColumn="1" w:lastColumn="0" w:oddVBand="0" w:evenVBand="0" w:oddHBand="0" w:evenHBand="0" w:firstRowFirstColumn="0" w:firstRowLastColumn="0" w:lastRowFirstColumn="0" w:lastRowLastColumn="0"/>
+                  <w:tcW w:w="2025" w:type="dxa"/>
+                </w:tcPr>
+                <w:p>
+                  <w:r>
+                    <w:t>Displej</w:t>
+                  </w:r>
+                </w:p>
+              </w:tc>
+              <w:tc>
+                <w:tcPr>
+                  <w:tcW w:w="2279" w:type="dxa"/>
+                </w:tcPr>
+                <w:p>
+                  <w:pPr>
+                    <w:cnfStyle w:val="100000000000" w:firstRow="1" w:lastRow="0" w:firstColumn="0" w:lastColumn="0" w:oddVBand="0" w:evenVBand="0" w:oddHBand="0" w:evenHBand="0" w:firstRowFirstColumn="0" w:firstRowLastColumn="0" w:lastRowFirstColumn="0" w:lastRowLastColumn="0"/>
+                  </w:pPr>
+                  <w:r>
+                    <w:t>ESP32</w:t>
+                  </w:r>
+                </w:p>
+              </w:tc>
+            </w:tr>
+            <w:tr>
+              <w:tc>
+                <w:tcPr>
+                  <w:cnfStyle w:val="001000000000" w:firstRow="0" w:lastRow="0" w:firstColumn="1" w:lastColumn="0" w:oddVBand="0" w:evenVBand="0" w:oddHBand="0" w:evenHBand="0" w:firstRowFirstColumn="0" w:firstRowLastColumn="0" w:lastRowFirstColumn="0" w:lastRowLastColumn="0"/>
+                  <w:tcW w:w="2025" w:type="dxa"/>
+                </w:tcPr>
+                <w:p>
+                  <w:pPr>
+                    <w:rPr>
+                      <w:b w:val="0"/>
+                      <w:bCs w:val="0"/>
+                    </w:rPr>
+                  </w:pPr>
+                  <w:r>
+                    <w:rPr>
+                      <w:b w:val="0"/>
+                      <w:bCs w:val="0"/>
+                    </w:rPr>
+                    <w:t>GND</w:t>
+                  </w:r>
+                </w:p>
+              </w:tc>
+              <w:tc>
+                <w:tcPr>
+                  <w:tcW w:w="2279" w:type="dxa"/>
+                </w:tcPr>
+                <w:p>
+                  <w:pPr>
+                    <w:cnfStyle w:val="000000000000" w:firstRow="0" w:lastRow="0" w:firstColumn="0" w:lastColumn="0" w:oddVBand="0" w:evenVBand="0" w:oddHBand="0" w:evenHBand="0" w:firstRowFirstColumn="0" w:firstRowLastColumn="0" w:lastRowFirstColumn="0" w:lastRowLastColumn="0"/>
+                  </w:pPr>
+                  <w:r>
+                    <w:t>GND</w:t>
+                  </w:r>
+                </w:p>
+              </w:tc>
+            </w:tr>
+            <w:tr>
+              <w:tc>
+                <w:tcPr>
+                  <w:cnfStyle w:val="001000000000" w:firstRow="0" w:lastRow="0" w:firstColumn="1" w:lastColumn="0" w:oddVBand="0" w:evenVBand="0" w:oddHBand="0" w:evenHBand="0" w:firstRowFirstColumn="0" w:firstRowLastColumn="0" w:lastRowFirstColumn="0" w:lastRowLastColumn="0"/>
+                  <w:tcW w:w="2025" w:type="dxa"/>
+                </w:tcPr>
+                <w:p>
+                  <w:pPr>
+                    <w:rPr>
+                      <w:b w:val="0"/>
+                      <w:bCs w:val="0"/>
+                    </w:rPr>
+                  </w:pPr>
+                  <w:r>
+                    <w:rPr>
+                      <w:b w:val="0"/>
+                      <w:bCs w:val="0"/>
+                    </w:rPr>
+                    <w:t>VCC</w:t>
+                  </w:r>
+                </w:p>
+              </w:tc>
+              <w:tc>
+                <w:tcPr>
+                  <w:tcW w:w="2279" w:type="dxa"/>
+                </w:tcPr>
+                <w:p>
+                  <w:pPr>
+                    <w:cnfStyle w:val="000000000000" w:firstRow="0" w:lastRow="0" w:firstColumn="0" w:lastColumn="0" w:oddVBand="0" w:evenVBand="0" w:oddHBand="0" w:evenHBand="0" w:firstRowFirstColumn="0" w:firstRowLastColumn="0" w:lastRowFirstColumn="0" w:lastRowLastColumn="0"/>
+                  </w:pPr>
+                  <w:r>
+                    <w:t>3V3</w:t>
+                  </w:r>
+                </w:p>
+              </w:tc>
+            </w:tr>
+            <w:tr>
+              <w:tc>
+                <w:tcPr>
+                  <w:cnfStyle w:val="001000000000" w:firstRow="0" w:lastRow="0" w:firstColumn="1" w:lastColumn="0" w:oddVBand="0" w:evenVBand="0" w:oddHBand="0" w:evenHBand="0" w:firstRowFirstColumn="0" w:firstRowLastColumn="0" w:lastRowFirstColumn="0" w:lastRowLastColumn="0"/>
+                  <w:tcW w:w="2025" w:type="dxa"/>
+                </w:tcPr>
+                <w:p>
+                  <w:pPr>
+                    <w:rPr>
+                      <w:b w:val="0"/>
+                      <w:bCs w:val="0"/>
+                    </w:rPr>
+                  </w:pPr>
+                  <w:r>
+                    <w:rPr>
+                      <w:b w:val="0"/>
+                      <w:bCs w:val="0"/>
+                    </w:rPr>
+                    <w:t>D0</w:t>
+                  </w:r>
+                </w:p>
+              </w:tc>
+              <w:tc>
+                <w:tcPr>
+                  <w:tcW w:w="2279" w:type="dxa"/>
+                </w:tcPr>
+                <w:p>
+                  <w:pPr>
+                    <w:cnfStyle w:val="000000000000" w:firstRow="0" w:lastRow="0" w:firstColumn="0" w:lastColumn="0" w:oddVBand="0" w:evenVBand="0" w:oddHBand="0" w:evenHBand="0" w:firstRowFirstColumn="0" w:firstRowLastColumn="0" w:lastRowFirstColumn="0" w:lastRowLastColumn="0"/>
+                  </w:pPr>
+                  <w:r>
+                    <w:t>IO18 (VSPI_</w:t>
+                  </w:r>
+                  <w:r>
+                    <w:t>SC</w:t>
+                  </w:r>
+                  <w:r>
+                    <w:t>K)</w:t>
+                  </w:r>
+                </w:p>
+              </w:tc>
+            </w:tr>
+            <w:tr>
+              <w:tc>
+                <w:tcPr>
+                  <w:cnfStyle w:val="001000000000" w:firstRow="0" w:lastRow="0" w:firstColumn="1" w:lastColumn="0" w:oddVBand="0" w:evenVBand="0" w:oddHBand="0" w:evenHBand="0" w:firstRowFirstColumn="0" w:firstRowLastColumn="0" w:lastRowFirstColumn="0" w:lastRowLastColumn="0"/>
+                  <w:tcW w:w="2025" w:type="dxa"/>
+                </w:tcPr>
+                <w:p>
+                  <w:pPr>
+                    <w:rPr>
+                      <w:b w:val="0"/>
+                      <w:bCs w:val="0"/>
+                    </w:rPr>
+                  </w:pPr>
+                  <w:r>
+                    <w:rPr>
+                      <w:b w:val="0"/>
+                      <w:bCs w:val="0"/>
+                    </w:rPr>
+                    <w:t>D1</w:t>
+                  </w:r>
+                </w:p>
+              </w:tc>
+              <w:tc>
+                <w:tcPr>
+                  <w:tcW w:w="2279" w:type="dxa"/>
+                </w:tcPr>
+                <w:p>
+                  <w:pPr>
+                    <w:cnfStyle w:val="000000000000" w:firstRow="0" w:lastRow="0" w:firstColumn="0" w:lastColumn="0" w:oddVBand="0" w:evenVBand="0" w:oddHBand="0" w:evenHBand="0" w:firstRowFirstColumn="0" w:firstRowLastColumn="0" w:lastRowFirstColumn="0" w:lastRowLastColumn="0"/>
+                  </w:pPr>
+                  <w:r>
+                    <w:t>IO23 (VSPI_MOSI)</w:t>
+                  </w:r>
+                </w:p>
+              </w:tc>
+            </w:tr>
+            <w:tr>
+              <w:tc>
+                <w:tcPr>
+                  <w:cnfStyle w:val="001000000000" w:firstRow="0" w:lastRow="0" w:firstColumn="1" w:lastColumn="0" w:oddVBand="0" w:evenVBand="0" w:oddHBand="0" w:evenHBand="0" w:firstRowFirstColumn="0" w:firstRowLastColumn="0" w:lastRowFirstColumn="0" w:lastRowLastColumn="0"/>
+                  <w:tcW w:w="2025" w:type="dxa"/>
+                </w:tcPr>
+                <w:p>
+                  <w:pPr>
+                    <w:rPr>
+                      <w:b w:val="0"/>
+                      <w:bCs w:val="0"/>
+                    </w:rPr>
+                  </w:pPr>
+                  <w:r>
+                    <w:rPr>
+                      <w:b w:val="0"/>
+                      <w:bCs w:val="0"/>
+                    </w:rPr>
+                    <w:t>RES</w:t>
+                  </w:r>
+                </w:p>
+              </w:tc>
+              <w:tc>
+                <w:tcPr>
+                  <w:tcW w:w="2279" w:type="dxa"/>
+                </w:tcPr>
+                <w:p>
+                  <w:pPr>
+                    <w:cnfStyle w:val="000000000000" w:firstRow="0" w:lastRow="0" w:firstColumn="0" w:lastColumn="0" w:oddVBand="0" w:evenVBand="0" w:oddHBand="0" w:evenHBand="0" w:firstRowFirstColumn="0" w:firstRowLastColumn="0" w:lastRowFirstColumn="0" w:lastRowLastColumn="0"/>
+                  </w:pPr>
+                  <w:r>
+                    <w:t>IO17</w:t>
+                  </w:r>
+                </w:p>
+              </w:tc>
+            </w:tr>
+            <w:tr>
+              <w:tc>
+                <w:tcPr>
+                  <w:cnfStyle w:val="001000000000" w:firstRow="0" w:lastRow="0" w:firstColumn="1" w:lastColumn="0" w:oddVBand="0" w:evenVBand="0" w:oddHBand="0" w:evenHBand="0" w:firstRowFirstColumn="0" w:firstRowLastColumn="0" w:lastRowFirstColumn="0" w:lastRowLastColumn="0"/>
+                  <w:tcW w:w="2025" w:type="dxa"/>
+                </w:tcPr>
+                <w:p>
+                  <w:pPr>
+                    <w:rPr>
+                      <w:b w:val="0"/>
+                      <w:bCs w:val="0"/>
+                    </w:rPr>
+                  </w:pPr>
+                  <w:r>
+                    <w:rPr>
+                      <w:b w:val="0"/>
+                      <w:bCs w:val="0"/>
+                    </w:rPr>
+                    <w:t>DC</w:t>
+                  </w:r>
+                </w:p>
+              </w:tc>
+              <w:tc>
+                <w:tcPr>
+                  <w:tcW w:w="2279" w:type="dxa"/>
+                </w:tcPr>
+                <w:p>
+                  <w:pPr>
+                    <w:cnfStyle w:val="000000000000" w:firstRow="0" w:lastRow="0" w:firstColumn="0" w:lastColumn="0" w:oddVBand="0" w:evenVBand="0" w:oddHBand="0" w:evenHBand="0" w:firstRowFirstColumn="0" w:firstRowLastColumn="0" w:lastRowFirstColumn="0" w:lastRowLastColumn="0"/>
+                  </w:pPr>
+                  <w:r>
+                    <w:t>IO16</w:t>
+                  </w:r>
+                </w:p>
+              </w:tc>
+            </w:tr>
+            <w:tr>
+              <w:tc>
+                <w:tcPr>
+                  <w:cnfStyle w:val="001000000000" w:firstRow="0" w:lastRow="0" w:firstColumn="1" w:lastColumn="0" w:oddVBand="0" w:evenVBand="0" w:oddHBand="0" w:evenHBand="0" w:firstRowFirstColumn="0" w:firstRowLastColumn="0" w:lastRowFirstColumn="0" w:lastRowLastColumn="0"/>
+                  <w:tcW w:w="2025" w:type="dxa"/>
+                </w:tcPr>
+                <w:p>
+                  <w:pPr>
+                    <w:rPr>
+                      <w:b w:val="0"/>
+                      <w:bCs w:val="0"/>
+                    </w:rPr>
+                  </w:pPr>
+                  <w:r>
+                    <w:rPr>
+                      <w:b w:val="0"/>
+                      <w:bCs w:val="0"/>
+                    </w:rPr>
+                    <w:t>CS</w:t>
+                  </w:r>
+                </w:p>
+              </w:tc>
+              <w:tc>
+                <w:tcPr>
+                  <w:tcW w:w="2279" w:type="dxa"/>
+                </w:tcPr>
+                <w:p>
+                  <w:pPr>
+                    <w:cnfStyle w:val="000000000000" w:firstRow="0" w:lastRow="0" w:firstColumn="0" w:lastColumn="0" w:oddVBand="0" w:evenVBand="0" w:oddHBand="0" w:evenHBand="0" w:firstRowFirstColumn="0" w:firstRowLastColumn="0" w:lastRowFirstColumn="0" w:lastRowLastColumn="0"/>
+                  </w:pPr>
+                  <w:r>
+                    <w:t>IO5 (VSPI_</w:t>
+                  </w:r>
+                  <w:r>
+                    <w:t>S</w:t>
+                  </w:r>
+                  <w:r>
+                    <w:t>S)</w:t>
+                  </w:r>
+                </w:p>
+              </w:tc>
+            </w:tr>
+          </w:tbl>
+          <w:p/>
+        </w:tc>
+      </w:tr>
+    </w:tbl>
     <w:p/>
-    <w:p/>
-    <w:p/>
-    <w:p/>
-    <w:p/>
-    <w:p/>
-    <w:p/>
-    <w:p>
-      <w:r>
-        <w:br/>
-      </w:r>
-    </w:p>
-    <w:p/>
-    <w:p>
-      <w:pPr>
-        <w:pStyle w:val="Heading2"/>
-      </w:pPr>
-      <w:r>
-        <w:t xml:space="preserve">Tomáš Milostný </w:t>
-      </w:r>
-      <w:r>
-        <w:t>(x</w:t>
-      </w:r>
-      <w:r>
-        <w:t>milos</w:t>
-      </w:r>
-      <w:r>
-        <w:t>0</w:t>
-      </w:r>
-      <w:r>
-        <w:t>2</w:t>
-      </w:r>
-      <w:r>
-        <w:t>)</w:t>
-      </w:r>
+    <w:p>
+      <w:pPr>
+        <w:jc w:val="center"/>
+      </w:pPr>
+      <w:r>
+        <w:rPr>
+          <w:noProof/>
+        </w:rPr>
+        <w:lastRenderedPageBreak/>
+        <w:drawing>
+          <wp:inline distT="0" distB="0" distL="0" distR="0" wp14:anchorId="43A7B54F" wp14:editId="5A44A265">
+            <wp:extent cx="4485660" cy="6392849"/>
+            <wp:effectExtent l="0" t="0" r="0" b="8255"/>
+            <wp:docPr id="2" name="Picture 2"/>
+            <wp:cNvGraphicFramePr>
+              <a:graphicFrameLocks xmlns:a="http://schemas.openxmlformats.org/drawingml/2006/main" noChangeAspect="1"/>
+            </wp:cNvGraphicFramePr>
+            <a:graphic xmlns:a="http://schemas.openxmlformats.org/drawingml/2006/main">
+              <a:graphicData uri="http://schemas.openxmlformats.org/drawingml/2006/picture">
+                <pic:pic xmlns:pic="http://schemas.openxmlformats.org/drawingml/2006/picture">
+                  <pic:nvPicPr>
+                    <pic:cNvPr id="0" name="Picture 2"/>
+                    <pic:cNvPicPr>
+                      <a:picLocks noChangeAspect="1" noChangeArrowheads="1"/>
+                    </pic:cNvPicPr>
+                  </pic:nvPicPr>
+                  <pic:blipFill>
+                    <a:blip r:embed="rId8" cstate="print">
+                      <a:extLst>
+                        <a:ext uri="{28A0092B-C50C-407E-A947-70E740481C1C}">
+                          <a14:useLocalDpi xmlns:a14="http://schemas.microsoft.com/office/drawing/2010/main" val="0"/>
+                        </a:ext>
+                      </a:extLst>
+                    </a:blip>
+                    <a:srcRect/>
+                    <a:stretch>
+                      <a:fillRect/>
+                    </a:stretch>
+                  </pic:blipFill>
+                  <pic:spPr bwMode="auto">
+                    <a:xfrm>
+                      <a:off x="0" y="0"/>
+                      <a:ext cx="4496500" cy="6408298"/>
+                    </a:xfrm>
+                    <a:prstGeom prst="rect">
+                      <a:avLst/>
+                    </a:prstGeom>
+                    <a:noFill/>
+                    <a:ln>
+                      <a:noFill/>
+                    </a:ln>
+                  </pic:spPr>
+                </pic:pic>
+              </a:graphicData>
+            </a:graphic>
+          </wp:inline>
+        </w:drawing>
+      </w:r>
+    </w:p>
+    <w:p>
+      <w:pPr>
+        <w:jc w:val="center"/>
+        <w:rPr>
+          <w:i/>
+          <w:iCs/>
+        </w:rPr>
+      </w:pPr>
+    </w:p>
+    <w:p>
+      <w:pPr>
+        <w:jc w:val="center"/>
+        <w:rPr>
+          <w:i/>
+          <w:iCs/>
+        </w:rPr>
+      </w:pPr>
+      <w:r>
+        <w:rPr>
+          <w:i/>
+          <w:iCs/>
+        </w:rPr>
+        <w:t>Diagram zapojení hardware.</w:t>
+      </w:r>
+    </w:p>
+    <w:p>
+      <w:pPr>
+        <w:suppressAutoHyphens w:val="0"/>
+        <w:jc w:val="both"/>
+      </w:pPr>
       <w:r>
         <w:br w:type="page"/>
       </w:r>
     </w:p>
     <w:p>
       <w:pPr>
-        <w:pStyle w:val="Heading2"/>
-      </w:pPr>
-    </w:p>
-    <w:p>
-      <w:pPr>
         <w:pStyle w:val="Heading3"/>
-        <w:jc w:val="left"/>
-      </w:pPr>
-      <w:r>
-        <w:t xml:space="preserve">1. </w:t>
-      </w:r>
-      <w:r>
-        <w:t>Úvod</w:t>
-      </w:r>
-    </w:p>
-    <w:p/>
+        <w:jc w:val="both"/>
+      </w:pPr>
+      <w:bookmarkStart w:id="6" w:name="_3._Literatura"/>
+      <w:bookmarkStart w:id="7" w:name="_Toc90730138"/>
+      <w:bookmarkEnd w:id="6"/>
+      <w:r>
+        <w:lastRenderedPageBreak/>
+        <w:t>3. Literatura</w:t>
+      </w:r>
+      <w:bookmarkEnd w:id="7"/>
+    </w:p>
+    <w:p>
+      <w:pPr>
+        <w:jc w:val="both"/>
+      </w:pPr>
+      <w:r>
+        <w:t xml:space="preserve">[1] - </w:t>
+      </w:r>
+      <w:hyperlink r:id="rId9" w:history="1">
+        <w:r>
+          <w:rPr>
+            <w:rStyle w:val="Hyperlink"/>
+          </w:rPr>
+          <w:t>https://github.com/adafruit/Adafruit_VL53L0X</w:t>
+        </w:r>
+      </w:hyperlink>
+    </w:p>
+    <w:p>
+      <w:pPr>
+        <w:jc w:val="both"/>
+      </w:pPr>
+      <w:r>
+        <w:t xml:space="preserve">[2] - </w:t>
+      </w:r>
+      <w:hyperlink r:id="rId10" w:history="1">
+        <w:r>
+          <w:rPr>
+            <w:rStyle w:val="Hyperlink"/>
+          </w:rPr>
+          <w:t>https://www.electronicshub.org/esp32-oled-display/</w:t>
+        </w:r>
+      </w:hyperlink>
+    </w:p>
+    <w:p>
+      <w:pPr>
+        <w:jc w:val="both"/>
+      </w:pPr>
+    </w:p>
     <w:sectPr>
+      <w:footerReference w:type="default" r:id="rId11"/>
       <w:footnotePr>
         <w:pos w:val="beneathText"/>
       </w:footnotePr>
       <w:pgSz w:w="11905" w:h="16837"/>
       <w:pgMar w:top="1417" w:right="1417" w:bottom="1417" w:left="1417" w:header="708" w:footer="708" w:gutter="0"/>
       <w:cols w:space="708"/>
+      <w:titlePg/>
       <w:docGrid w:linePitch="360"/>
     </w:sectPr>
   </w:body>
 </w:document>
+</file>
+
+<file path=word/endnotes.xml><?xml version="1.0" encoding="utf-8"?>
+<w:endnotes xmlns:wpc="http://schemas.microsoft.com/office/word/2010/wordprocessingCanvas" xmlns:cx="http://schemas.microsoft.com/office/drawing/2014/chartex" xmlns:cx1="http://schemas.microsoft.com/office/drawing/2015/9/8/chartex" xmlns:cx2="http://schemas.microsoft.com/office/drawing/2015/10/21/chartex" xmlns:cx3="http://schemas.microsoft.com/office/drawing/2016/5/9/chartex" xmlns:cx4="http://schemas.microsoft.com/office/drawing/2016/5/10/chartex" xmlns:cx5="http://schemas.microsoft.com/office/drawing/2016/5/11/chartex" xmlns:cx6="http://schemas.microsoft.com/office/drawing/2016/5/12/chartex" xmlns:cx7="http://schemas.microsoft.com/office/drawing/2016/5/13/chartex" xmlns:cx8="http://schemas.microsoft.com/office/drawing/2016/5/14/chartex" xmlns:mc="http://schemas.openxmlformats.org/markup-compatibility/2006" xmlns:aink="http://schemas.microsoft.com/office/drawing/2016/ink" xmlns:am3d="http://schemas.microsoft.com/office/drawing/2017/model3d" xmlns:o="urn:schemas-microsoft-com:office:office" xmlns:r="http://schemas.openxmlformats.org/officeDocument/2006/relationships" xmlns:m="http://schemas.openxmlformats.org/officeDocument/2006/math" xmlns:v="urn:schemas-microsoft-com:vml" xmlns:wp14="http://schemas.microsoft.com/office/word/2010/wordprocessingDrawing" xmlns:wp="http://schemas.openxmlformats.org/drawingml/2006/wordprocessingDrawing" xmlns:w10="urn:schemas-microsoft-com:office:word" xmlns:w="http://schemas.openxmlformats.org/wordprocessingml/2006/main" xmlns:w14="http://schemas.microsoft.com/office/word/2010/wordml" xmlns:w15="http://schemas.microsoft.com/office/word/2012/wordml" xmlns:w16cex="http://schemas.microsoft.com/office/word/2018/wordml/cex" xmlns:w16cid="http://schemas.microsoft.com/office/word/2016/wordml/cid" xmlns:w16="http://schemas.microsoft.com/office/word/2018/wordml" xmlns:w16sdtdh="http://schemas.microsoft.com/office/word/2020/wordml/sdtdatahash" xmlns:w16se="http://schemas.microsoft.com/office/word/2015/wordml/symex" xmlns:wpg="http://schemas.microsoft.com/office/word/2010/wordprocessingGroup" xmlns:wpi="http://schemas.microsoft.com/office/word/2010/wordprocessingInk" xmlns:wne="http://schemas.microsoft.com/office/word/2006/wordml" xmlns:wps="http://schemas.microsoft.com/office/word/2010/wordprocessingShape" mc:Ignorable="w14 w15 w16se w16cid w16 w16cex w16sdtdh wp14">
+  <w:endnote w:type="separator" w:id="-1">
+    <w:p>
+      <w:r>
+        <w:separator/>
+      </w:r>
+    </w:p>
+  </w:endnote>
+  <w:endnote w:type="continuationSeparator" w:id="0">
+    <w:p>
+      <w:r>
+        <w:continuationSeparator/>
+      </w:r>
+    </w:p>
+  </w:endnote>
+</w:endnotes>
+</file>
+
+<file path=word/footer1.xml><?xml version="1.0" encoding="utf-8"?>
+<w:ftr xmlns:wpc="http://schemas.microsoft.com/office/word/2010/wordprocessingCanvas" xmlns:cx="http://schemas.microsoft.com/office/drawing/2014/chartex" xmlns:cx1="http://schemas.microsoft.com/office/drawing/2015/9/8/chartex" xmlns:cx2="http://schemas.microsoft.com/office/drawing/2015/10/21/chartex" xmlns:cx3="http://schemas.microsoft.com/office/drawing/2016/5/9/chartex" xmlns:cx4="http://schemas.microsoft.com/office/drawing/2016/5/10/chartex" xmlns:cx5="http://schemas.microsoft.com/office/drawing/2016/5/11/chartex" xmlns:cx6="http://schemas.microsoft.com/office/drawing/2016/5/12/chartex" xmlns:cx7="http://schemas.microsoft.com/office/drawing/2016/5/13/chartex" xmlns:cx8="http://schemas.microsoft.com/office/drawing/2016/5/14/chartex" xmlns:mc="http://schemas.openxmlformats.org/markup-compatibility/2006" xmlns:aink="http://schemas.microsoft.com/office/drawing/2016/ink" xmlns:am3d="http://schemas.microsoft.com/office/drawing/2017/model3d" xmlns:o="urn:schemas-microsoft-com:office:office" xmlns:r="http://schemas.openxmlformats.org/officeDocument/2006/relationships" xmlns:m="http://schemas.openxmlformats.org/officeDocument/2006/math" xmlns:v="urn:schemas-microsoft-com:vml" xmlns:wp14="http://schemas.microsoft.com/office/word/2010/wordprocessingDrawing" xmlns:wp="http://schemas.openxmlformats.org/drawingml/2006/wordprocessingDrawing" xmlns:w10="urn:schemas-microsoft-com:office:word" xmlns:w="http://schemas.openxmlformats.org/wordprocessingml/2006/main" xmlns:w14="http://schemas.microsoft.com/office/word/2010/wordml" xmlns:w15="http://schemas.microsoft.com/office/word/2012/wordml" xmlns:w16cex="http://schemas.microsoft.com/office/word/2018/wordml/cex" xmlns:w16cid="http://schemas.microsoft.com/office/word/2016/wordml/cid" xmlns:w16="http://schemas.microsoft.com/office/word/2018/wordml" xmlns:w16sdtdh="http://schemas.microsoft.com/office/word/2020/wordml/sdtdatahash" xmlns:w16se="http://schemas.microsoft.com/office/word/2015/wordml/symex" xmlns:wpg="http://schemas.microsoft.com/office/word/2010/wordprocessingGroup" xmlns:wpi="http://schemas.microsoft.com/office/word/2010/wordprocessingInk" xmlns:wne="http://schemas.microsoft.com/office/word/2006/wordml" xmlns:wps="http://schemas.microsoft.com/office/word/2010/wordprocessingShape" mc:Ignorable="w14 w15 w16se w16cid w16 w16cex w16sdtdh wp14">
+  <w:sdt>
+    <w:sdtPr>
+      <w:id w:val="1164669830"/>
+      <w:docPartObj>
+        <w:docPartGallery w:val="Page Numbers (Bottom of Page)"/>
+        <w:docPartUnique/>
+      </w:docPartObj>
+    </w:sdtPr>
+    <w:sdtEndPr>
+      <w:rPr>
+        <w:noProof/>
+      </w:rPr>
+    </w:sdtEndPr>
+    <w:sdtContent>
+      <w:p>
+        <w:pPr>
+          <w:pStyle w:val="Footer"/>
+          <w:jc w:val="center"/>
+        </w:pPr>
+        <w:r>
+          <w:fldChar w:fldCharType="begin"/>
+        </w:r>
+        <w:r>
+          <w:instrText xml:space="preserve"> PAGE   \* MERGEFORMAT </w:instrText>
+        </w:r>
+        <w:r>
+          <w:fldChar w:fldCharType="separate"/>
+        </w:r>
+        <w:r>
+          <w:rPr>
+            <w:noProof/>
+          </w:rPr>
+          <w:t>2</w:t>
+        </w:r>
+        <w:r>
+          <w:rPr>
+            <w:noProof/>
+          </w:rPr>
+          <w:fldChar w:fldCharType="end"/>
+        </w:r>
+      </w:p>
+    </w:sdtContent>
+  </w:sdt>
+  <w:p>
+    <w:pPr>
+      <w:pStyle w:val="Footer"/>
+    </w:pPr>
+  </w:p>
+</w:ftr>
+</file>
+
+<file path=word/footnotes.xml><?xml version="1.0" encoding="utf-8"?>
+<w:footnotes xmlns:wpc="http://schemas.microsoft.com/office/word/2010/wordprocessingCanvas" xmlns:cx="http://schemas.microsoft.com/office/drawing/2014/chartex" xmlns:cx1="http://schemas.microsoft.com/office/drawing/2015/9/8/chartex" xmlns:cx2="http://schemas.microsoft.com/office/drawing/2015/10/21/chartex" xmlns:cx3="http://schemas.microsoft.com/office/drawing/2016/5/9/chartex" xmlns:cx4="http://schemas.microsoft.com/office/drawing/2016/5/10/chartex" xmlns:cx5="http://schemas.microsoft.com/office/drawing/2016/5/11/chartex" xmlns:cx6="http://schemas.microsoft.com/office/drawing/2016/5/12/chartex" xmlns:cx7="http://schemas.microsoft.com/office/drawing/2016/5/13/chartex" xmlns:cx8="http://schemas.microsoft.com/office/drawing/2016/5/14/chartex" xmlns:mc="http://schemas.openxmlformats.org/markup-compatibility/2006" xmlns:aink="http://schemas.microsoft.com/office/drawing/2016/ink" xmlns:am3d="http://schemas.microsoft.com/office/drawing/2017/model3d" xmlns:o="urn:schemas-microsoft-com:office:office" xmlns:r="http://schemas.openxmlformats.org/officeDocument/2006/relationships" xmlns:m="http://schemas.openxmlformats.org/officeDocument/2006/math" xmlns:v="urn:schemas-microsoft-com:vml" xmlns:wp14="http://schemas.microsoft.com/office/word/2010/wordprocessingDrawing" xmlns:wp="http://schemas.openxmlformats.org/drawingml/2006/wordprocessingDrawing" xmlns:w10="urn:schemas-microsoft-com:office:word" xmlns:w="http://schemas.openxmlformats.org/wordprocessingml/2006/main" xmlns:w14="http://schemas.microsoft.com/office/word/2010/wordml" xmlns:w15="http://schemas.microsoft.com/office/word/2012/wordml" xmlns:w16cex="http://schemas.microsoft.com/office/word/2018/wordml/cex" xmlns:w16cid="http://schemas.microsoft.com/office/word/2016/wordml/cid" xmlns:w16="http://schemas.microsoft.com/office/word/2018/wordml" xmlns:w16sdtdh="http://schemas.microsoft.com/office/word/2020/wordml/sdtdatahash" xmlns:w16se="http://schemas.microsoft.com/office/word/2015/wordml/symex" xmlns:wpg="http://schemas.microsoft.com/office/word/2010/wordprocessingGroup" xmlns:wpi="http://schemas.microsoft.com/office/word/2010/wordprocessingInk" xmlns:wne="http://schemas.microsoft.com/office/word/2006/wordml" xmlns:wps="http://schemas.microsoft.com/office/word/2010/wordprocessingShape" mc:Ignorable="w14 w15 w16se w16cid w16 w16cex w16sdtdh wp14">
+  <w:footnote w:type="separator" w:id="-1">
+    <w:p>
+      <w:r>
+        <w:separator/>
+      </w:r>
+    </w:p>
+  </w:footnote>
+  <w:footnote w:type="continuationSeparator" w:id="0">
+    <w:p>
+      <w:r>
+        <w:continuationSeparator/>
+      </w:r>
+    </w:p>
+  </w:footnote>
+</w:footnotes>
 </file>
 
 <file path=word/numbering.xml><?xml version="1.0" encoding="utf-8"?>
@@ -319,7 +2171,7 @@
   <w:abstractNum w:abstractNumId="0" w15:restartNumberingAfterBreak="0">
     <w:nsid w:val="00000001"/>
     <w:multiLevelType w:val="multilevel"/>
-    <w:tmpl w:val="00000001"/>
+    <w:tmpl w:val="4B127020"/>
     <w:lvl w:ilvl="0">
       <w:start w:val="1"/>
       <w:numFmt w:val="none"/>
@@ -335,9 +2187,9 @@
     </w:lvl>
     <w:lvl w:ilvl="1">
       <w:start w:val="1"/>
-      <w:numFmt w:val="none"/>
+      <w:numFmt w:val="decimal"/>
       <w:pStyle w:val="Heading2"/>
-      <w:lvlText w:val=""/>
+      <w:lvlText w:val="%2."/>
       <w:lvlJc w:val="left"/>
       <w:pPr>
         <w:tabs>
@@ -433,8 +2285,356 @@
       </w:pPr>
     </w:lvl>
   </w:abstractNum>
+  <w:abstractNum w:abstractNumId="1" w15:restartNumberingAfterBreak="0">
+    <w:nsid w:val="1C7201DD"/>
+    <w:multiLevelType w:val="multilevel"/>
+    <w:tmpl w:val="72209B62"/>
+    <w:lvl w:ilvl="0">
+      <w:start w:val="2"/>
+      <w:numFmt w:val="decimal"/>
+      <w:lvlText w:val="%1"/>
+      <w:lvlJc w:val="left"/>
+      <w:pPr>
+        <w:ind w:left="384" w:hanging="384"/>
+      </w:pPr>
+      <w:rPr>
+        <w:rFonts w:hint="default"/>
+      </w:rPr>
+    </w:lvl>
+    <w:lvl w:ilvl="1">
+      <w:start w:val="2"/>
+      <w:numFmt w:val="decimal"/>
+      <w:lvlText w:val="%1.%2"/>
+      <w:lvlJc w:val="left"/>
+      <w:pPr>
+        <w:ind w:left="720" w:hanging="720"/>
+      </w:pPr>
+      <w:rPr>
+        <w:rFonts w:hint="default"/>
+      </w:rPr>
+    </w:lvl>
+    <w:lvl w:ilvl="2">
+      <w:start w:val="1"/>
+      <w:numFmt w:val="decimal"/>
+      <w:lvlText w:val="%1.%2.%3"/>
+      <w:lvlJc w:val="left"/>
+      <w:pPr>
+        <w:ind w:left="720" w:hanging="720"/>
+      </w:pPr>
+      <w:rPr>
+        <w:rFonts w:hint="default"/>
+      </w:rPr>
+    </w:lvl>
+    <w:lvl w:ilvl="3">
+      <w:start w:val="1"/>
+      <w:numFmt w:val="decimal"/>
+      <w:lvlText w:val="%1.%2.%3.%4"/>
+      <w:lvlJc w:val="left"/>
+      <w:pPr>
+        <w:ind w:left="1080" w:hanging="1080"/>
+      </w:pPr>
+      <w:rPr>
+        <w:rFonts w:hint="default"/>
+      </w:rPr>
+    </w:lvl>
+    <w:lvl w:ilvl="4">
+      <w:start w:val="1"/>
+      <w:numFmt w:val="decimal"/>
+      <w:lvlText w:val="%1.%2.%3.%4.%5"/>
+      <w:lvlJc w:val="left"/>
+      <w:pPr>
+        <w:ind w:left="1080" w:hanging="1080"/>
+      </w:pPr>
+      <w:rPr>
+        <w:rFonts w:hint="default"/>
+      </w:rPr>
+    </w:lvl>
+    <w:lvl w:ilvl="5">
+      <w:start w:val="1"/>
+      <w:numFmt w:val="decimal"/>
+      <w:lvlText w:val="%1.%2.%3.%4.%5.%6"/>
+      <w:lvlJc w:val="left"/>
+      <w:pPr>
+        <w:ind w:left="1440" w:hanging="1440"/>
+      </w:pPr>
+      <w:rPr>
+        <w:rFonts w:hint="default"/>
+      </w:rPr>
+    </w:lvl>
+    <w:lvl w:ilvl="6">
+      <w:start w:val="1"/>
+      <w:numFmt w:val="decimal"/>
+      <w:lvlText w:val="%1.%2.%3.%4.%5.%6.%7"/>
+      <w:lvlJc w:val="left"/>
+      <w:pPr>
+        <w:ind w:left="1800" w:hanging="1800"/>
+      </w:pPr>
+      <w:rPr>
+        <w:rFonts w:hint="default"/>
+      </w:rPr>
+    </w:lvl>
+    <w:lvl w:ilvl="7">
+      <w:start w:val="1"/>
+      <w:numFmt w:val="decimal"/>
+      <w:lvlText w:val="%1.%2.%3.%4.%5.%6.%7.%8"/>
+      <w:lvlJc w:val="left"/>
+      <w:pPr>
+        <w:ind w:left="1800" w:hanging="1800"/>
+      </w:pPr>
+      <w:rPr>
+        <w:rFonts w:hint="default"/>
+      </w:rPr>
+    </w:lvl>
+    <w:lvl w:ilvl="8">
+      <w:start w:val="1"/>
+      <w:numFmt w:val="decimal"/>
+      <w:lvlText w:val="%1.%2.%3.%4.%5.%6.%7.%8.%9"/>
+      <w:lvlJc w:val="left"/>
+      <w:pPr>
+        <w:ind w:left="2160" w:hanging="2160"/>
+      </w:pPr>
+      <w:rPr>
+        <w:rFonts w:hint="default"/>
+      </w:rPr>
+    </w:lvl>
+  </w:abstractNum>
+  <w:abstractNum w:abstractNumId="2" w15:restartNumberingAfterBreak="0">
+    <w:nsid w:val="7F1F12AB"/>
+    <w:multiLevelType w:val="multilevel"/>
+    <w:tmpl w:val="B2865BCA"/>
+    <w:lvl w:ilvl="0">
+      <w:start w:val="1"/>
+      <w:numFmt w:val="decimal"/>
+      <w:lvlText w:val="%1"/>
+      <w:lvlJc w:val="left"/>
+      <w:pPr>
+        <w:ind w:left="384" w:hanging="384"/>
+      </w:pPr>
+      <w:rPr>
+        <w:rFonts w:hint="default"/>
+      </w:rPr>
+    </w:lvl>
+    <w:lvl w:ilvl="1">
+      <w:start w:val="1"/>
+      <w:numFmt w:val="decimal"/>
+      <w:lvlText w:val="%1.%2"/>
+      <w:lvlJc w:val="left"/>
+      <w:pPr>
+        <w:ind w:left="720" w:hanging="720"/>
+      </w:pPr>
+      <w:rPr>
+        <w:rFonts w:hint="default"/>
+      </w:rPr>
+    </w:lvl>
+    <w:lvl w:ilvl="2">
+      <w:start w:val="1"/>
+      <w:numFmt w:val="decimal"/>
+      <w:lvlText w:val="%1.%2.%3"/>
+      <w:lvlJc w:val="left"/>
+      <w:pPr>
+        <w:ind w:left="720" w:hanging="720"/>
+      </w:pPr>
+      <w:rPr>
+        <w:rFonts w:hint="default"/>
+      </w:rPr>
+    </w:lvl>
+    <w:lvl w:ilvl="3">
+      <w:start w:val="1"/>
+      <w:numFmt w:val="decimal"/>
+      <w:lvlText w:val="%1.%2.%3.%4"/>
+      <w:lvlJc w:val="left"/>
+      <w:pPr>
+        <w:ind w:left="1080" w:hanging="1080"/>
+      </w:pPr>
+      <w:rPr>
+        <w:rFonts w:hint="default"/>
+      </w:rPr>
+    </w:lvl>
+    <w:lvl w:ilvl="4">
+      <w:start w:val="1"/>
+      <w:numFmt w:val="decimal"/>
+      <w:lvlText w:val="%1.%2.%3.%4.%5"/>
+      <w:lvlJc w:val="left"/>
+      <w:pPr>
+        <w:ind w:left="1080" w:hanging="1080"/>
+      </w:pPr>
+      <w:rPr>
+        <w:rFonts w:hint="default"/>
+      </w:rPr>
+    </w:lvl>
+    <w:lvl w:ilvl="5">
+      <w:start w:val="1"/>
+      <w:numFmt w:val="decimal"/>
+      <w:lvlText w:val="%1.%2.%3.%4.%5.%6"/>
+      <w:lvlJc w:val="left"/>
+      <w:pPr>
+        <w:ind w:left="1440" w:hanging="1440"/>
+      </w:pPr>
+      <w:rPr>
+        <w:rFonts w:hint="default"/>
+      </w:rPr>
+    </w:lvl>
+    <w:lvl w:ilvl="6">
+      <w:start w:val="1"/>
+      <w:numFmt w:val="decimal"/>
+      <w:lvlText w:val="%1.%2.%3.%4.%5.%6.%7"/>
+      <w:lvlJc w:val="left"/>
+      <w:pPr>
+        <w:ind w:left="1800" w:hanging="1800"/>
+      </w:pPr>
+      <w:rPr>
+        <w:rFonts w:hint="default"/>
+      </w:rPr>
+    </w:lvl>
+    <w:lvl w:ilvl="7">
+      <w:start w:val="1"/>
+      <w:numFmt w:val="decimal"/>
+      <w:lvlText w:val="%1.%2.%3.%4.%5.%6.%7.%8"/>
+      <w:lvlJc w:val="left"/>
+      <w:pPr>
+        <w:ind w:left="1800" w:hanging="1800"/>
+      </w:pPr>
+      <w:rPr>
+        <w:rFonts w:hint="default"/>
+      </w:rPr>
+    </w:lvl>
+    <w:lvl w:ilvl="8">
+      <w:start w:val="1"/>
+      <w:numFmt w:val="decimal"/>
+      <w:lvlText w:val="%1.%2.%3.%4.%5.%6.%7.%8.%9"/>
+      <w:lvlJc w:val="left"/>
+      <w:pPr>
+        <w:ind w:left="2160" w:hanging="2160"/>
+      </w:pPr>
+      <w:rPr>
+        <w:rFonts w:hint="default"/>
+      </w:rPr>
+    </w:lvl>
+  </w:abstractNum>
+  <w:abstractNum w:abstractNumId="3" w15:restartNumberingAfterBreak="0">
+    <w:nsid w:val="7F6C3009"/>
+    <w:multiLevelType w:val="multilevel"/>
+    <w:tmpl w:val="F192F198"/>
+    <w:lvl w:ilvl="0">
+      <w:start w:val="2"/>
+      <w:numFmt w:val="decimal"/>
+      <w:lvlText w:val="%1"/>
+      <w:lvlJc w:val="left"/>
+      <w:pPr>
+        <w:ind w:left="384" w:hanging="384"/>
+      </w:pPr>
+      <w:rPr>
+        <w:rFonts w:hint="default"/>
+      </w:rPr>
+    </w:lvl>
+    <w:lvl w:ilvl="1">
+      <w:start w:val="1"/>
+      <w:numFmt w:val="decimal"/>
+      <w:lvlText w:val="%1.%2"/>
+      <w:lvlJc w:val="left"/>
+      <w:pPr>
+        <w:ind w:left="720" w:hanging="720"/>
+      </w:pPr>
+      <w:rPr>
+        <w:rFonts w:hint="default"/>
+      </w:rPr>
+    </w:lvl>
+    <w:lvl w:ilvl="2">
+      <w:start w:val="1"/>
+      <w:numFmt w:val="decimal"/>
+      <w:lvlText w:val="%1.%2.%3"/>
+      <w:lvlJc w:val="left"/>
+      <w:pPr>
+        <w:ind w:left="720" w:hanging="720"/>
+      </w:pPr>
+      <w:rPr>
+        <w:rFonts w:hint="default"/>
+      </w:rPr>
+    </w:lvl>
+    <w:lvl w:ilvl="3">
+      <w:start w:val="1"/>
+      <w:numFmt w:val="decimal"/>
+      <w:lvlText w:val="%1.%2.%3.%4"/>
+      <w:lvlJc w:val="left"/>
+      <w:pPr>
+        <w:ind w:left="1080" w:hanging="1080"/>
+      </w:pPr>
+      <w:rPr>
+        <w:rFonts w:hint="default"/>
+      </w:rPr>
+    </w:lvl>
+    <w:lvl w:ilvl="4">
+      <w:start w:val="1"/>
+      <w:numFmt w:val="decimal"/>
+      <w:lvlText w:val="%1.%2.%3.%4.%5"/>
+      <w:lvlJc w:val="left"/>
+      <w:pPr>
+        <w:ind w:left="1080" w:hanging="1080"/>
+      </w:pPr>
+      <w:rPr>
+        <w:rFonts w:hint="default"/>
+      </w:rPr>
+    </w:lvl>
+    <w:lvl w:ilvl="5">
+      <w:start w:val="1"/>
+      <w:numFmt w:val="decimal"/>
+      <w:lvlText w:val="%1.%2.%3.%4.%5.%6"/>
+      <w:lvlJc w:val="left"/>
+      <w:pPr>
+        <w:ind w:left="1440" w:hanging="1440"/>
+      </w:pPr>
+      <w:rPr>
+        <w:rFonts w:hint="default"/>
+      </w:rPr>
+    </w:lvl>
+    <w:lvl w:ilvl="6">
+      <w:start w:val="1"/>
+      <w:numFmt w:val="decimal"/>
+      <w:lvlText w:val="%1.%2.%3.%4.%5.%6.%7"/>
+      <w:lvlJc w:val="left"/>
+      <w:pPr>
+        <w:ind w:left="1800" w:hanging="1800"/>
+      </w:pPr>
+      <w:rPr>
+        <w:rFonts w:hint="default"/>
+      </w:rPr>
+    </w:lvl>
+    <w:lvl w:ilvl="7">
+      <w:start w:val="1"/>
+      <w:numFmt w:val="decimal"/>
+      <w:lvlText w:val="%1.%2.%3.%4.%5.%6.%7.%8"/>
+      <w:lvlJc w:val="left"/>
+      <w:pPr>
+        <w:ind w:left="1800" w:hanging="1800"/>
+      </w:pPr>
+      <w:rPr>
+        <w:rFonts w:hint="default"/>
+      </w:rPr>
+    </w:lvl>
+    <w:lvl w:ilvl="8">
+      <w:start w:val="1"/>
+      <w:numFmt w:val="decimal"/>
+      <w:lvlText w:val="%1.%2.%3.%4.%5.%6.%7.%8.%9"/>
+      <w:lvlJc w:val="left"/>
+      <w:pPr>
+        <w:ind w:left="2160" w:hanging="2160"/>
+      </w:pPr>
+      <w:rPr>
+        <w:rFonts w:hint="default"/>
+      </w:rPr>
+    </w:lvl>
+  </w:abstractNum>
   <w:num w:numId="1">
     <w:abstractNumId w:val="0"/>
+  </w:num>
+  <w:num w:numId="2">
+    <w:abstractNumId w:val="2"/>
+  </w:num>
+  <w:num w:numId="3">
+    <w:abstractNumId w:val="1"/>
+  </w:num>
+  <w:num w:numId="4">
+    <w:abstractNumId w:val="3"/>
   </w:num>
 </w:numbering>
 </file>
@@ -831,6 +3031,7 @@
   <w:style w:type="paragraph" w:default="1" w:styleId="Normal">
     <w:name w:val="Normal"/>
     <w:qFormat/>
+    <w:rsid w:val="003474C7"/>
     <w:pPr>
       <w:suppressAutoHyphens/>
     </w:pPr>
@@ -861,6 +3062,7 @@
     <w:name w:val="heading 2"/>
     <w:basedOn w:val="Normal"/>
     <w:next w:val="Normal"/>
+    <w:link w:val="Heading2Char"/>
     <w:qFormat/>
     <w:pPr>
       <w:keepNext/>
@@ -949,6 +3151,7 @@
   <w:style w:type="character" w:styleId="Hyperlink">
     <w:name w:val="Hyperlink"/>
     <w:basedOn w:val="WW-Standardnpsmoodstavce"/>
+    <w:uiPriority w:val="99"/>
     <w:rPr>
       <w:color w:val="0000FF"/>
       <w:u w:val="single"/>
@@ -1017,6 +3220,224 @@
       <w:ind w:left="720"/>
       <w:contextualSpacing/>
     </w:pPr>
+  </w:style>
+  <w:style w:type="character" w:styleId="PlaceholderText">
+    <w:name w:val="Placeholder Text"/>
+    <w:basedOn w:val="DefaultParagraphFont"/>
+    <w:uiPriority w:val="99"/>
+    <w:semiHidden/>
+    <w:rsid w:val="00B071B3"/>
+    <w:rPr>
+      <w:color w:val="808080"/>
+    </w:rPr>
+  </w:style>
+  <w:style w:type="paragraph" w:styleId="Header">
+    <w:name w:val="header"/>
+    <w:basedOn w:val="Normal"/>
+    <w:link w:val="HeaderChar"/>
+    <w:uiPriority w:val="99"/>
+    <w:unhideWhenUsed/>
+    <w:rsid w:val="00B071B3"/>
+    <w:pPr>
+      <w:tabs>
+        <w:tab w:val="center" w:pos="4513"/>
+        <w:tab w:val="right" w:pos="9026"/>
+      </w:tabs>
+    </w:pPr>
+  </w:style>
+  <w:style w:type="character" w:customStyle="1" w:styleId="HeaderChar">
+    <w:name w:val="Header Char"/>
+    <w:basedOn w:val="DefaultParagraphFont"/>
+    <w:link w:val="Header"/>
+    <w:uiPriority w:val="99"/>
+    <w:rsid w:val="00B071B3"/>
+    <w:rPr>
+      <w:sz w:val="24"/>
+      <w:szCs w:val="24"/>
+      <w:lang w:eastAsia="ar-SA"/>
+    </w:rPr>
+  </w:style>
+  <w:style w:type="paragraph" w:styleId="Footer">
+    <w:name w:val="footer"/>
+    <w:basedOn w:val="Normal"/>
+    <w:link w:val="FooterChar"/>
+    <w:uiPriority w:val="99"/>
+    <w:unhideWhenUsed/>
+    <w:rsid w:val="00B071B3"/>
+    <w:pPr>
+      <w:tabs>
+        <w:tab w:val="center" w:pos="4513"/>
+        <w:tab w:val="right" w:pos="9026"/>
+      </w:tabs>
+    </w:pPr>
+  </w:style>
+  <w:style w:type="character" w:customStyle="1" w:styleId="FooterChar">
+    <w:name w:val="Footer Char"/>
+    <w:basedOn w:val="DefaultParagraphFont"/>
+    <w:link w:val="Footer"/>
+    <w:uiPriority w:val="99"/>
+    <w:rsid w:val="00B071B3"/>
+    <w:rPr>
+      <w:sz w:val="24"/>
+      <w:szCs w:val="24"/>
+      <w:lang w:eastAsia="ar-SA"/>
+    </w:rPr>
+  </w:style>
+  <w:style w:type="paragraph" w:styleId="TOCHeading">
+    <w:name w:val="TOC Heading"/>
+    <w:basedOn w:val="Heading1"/>
+    <w:next w:val="Normal"/>
+    <w:uiPriority w:val="39"/>
+    <w:unhideWhenUsed/>
+    <w:qFormat/>
+    <w:rsid w:val="00B071B3"/>
+    <w:pPr>
+      <w:keepLines/>
+      <w:numPr>
+        <w:numId w:val="0"/>
+      </w:numPr>
+      <w:suppressAutoHyphens w:val="0"/>
+      <w:spacing w:before="240" w:line="259" w:lineRule="auto"/>
+      <w:outlineLvl w:val="9"/>
+    </w:pPr>
+    <w:rPr>
+      <w:rFonts w:asciiTheme="majorHAnsi" w:eastAsiaTheme="majorEastAsia" w:hAnsiTheme="majorHAnsi" w:cstheme="majorBidi"/>
+      <w:color w:val="2F5496" w:themeColor="accent1" w:themeShade="BF"/>
+      <w:sz w:val="32"/>
+      <w:szCs w:val="32"/>
+      <w:lang w:eastAsia="en-US"/>
+    </w:rPr>
+  </w:style>
+  <w:style w:type="paragraph" w:styleId="TOC1">
+    <w:name w:val="toc 1"/>
+    <w:basedOn w:val="Normal"/>
+    <w:next w:val="Normal"/>
+    <w:autoRedefine/>
+    <w:uiPriority w:val="39"/>
+    <w:unhideWhenUsed/>
+    <w:rsid w:val="00B071B3"/>
+    <w:pPr>
+      <w:spacing w:after="100"/>
+    </w:pPr>
+  </w:style>
+  <w:style w:type="paragraph" w:styleId="TOC2">
+    <w:name w:val="toc 2"/>
+    <w:basedOn w:val="Normal"/>
+    <w:next w:val="Normal"/>
+    <w:autoRedefine/>
+    <w:uiPriority w:val="39"/>
+    <w:unhideWhenUsed/>
+    <w:rsid w:val="00B071B3"/>
+    <w:pPr>
+      <w:spacing w:after="100"/>
+      <w:ind w:left="240"/>
+    </w:pPr>
+  </w:style>
+  <w:style w:type="paragraph" w:styleId="TOC3">
+    <w:name w:val="toc 3"/>
+    <w:basedOn w:val="Normal"/>
+    <w:next w:val="Normal"/>
+    <w:autoRedefine/>
+    <w:uiPriority w:val="39"/>
+    <w:unhideWhenUsed/>
+    <w:rsid w:val="00B071B3"/>
+    <w:pPr>
+      <w:spacing w:after="100"/>
+      <w:ind w:left="480"/>
+    </w:pPr>
+  </w:style>
+  <w:style w:type="character" w:styleId="UnresolvedMention">
+    <w:name w:val="Unresolved Mention"/>
+    <w:basedOn w:val="DefaultParagraphFont"/>
+    <w:uiPriority w:val="99"/>
+    <w:semiHidden/>
+    <w:unhideWhenUsed/>
+    <w:rsid w:val="00B670F9"/>
+    <w:rPr>
+      <w:color w:val="605E5C"/>
+      <w:shd w:val="clear" w:color="auto" w:fill="E1DFDD"/>
+    </w:rPr>
+  </w:style>
+  <w:style w:type="character" w:customStyle="1" w:styleId="Heading2Char">
+    <w:name w:val="Heading 2 Char"/>
+    <w:basedOn w:val="DefaultParagraphFont"/>
+    <w:link w:val="Heading2"/>
+    <w:rsid w:val="001E753B"/>
+    <w:rPr>
+      <w:sz w:val="30"/>
+      <w:szCs w:val="24"/>
+      <w:lang w:eastAsia="ar-SA"/>
+    </w:rPr>
+  </w:style>
+  <w:style w:type="table" w:styleId="TableGrid">
+    <w:name w:val="Table Grid"/>
+    <w:basedOn w:val="TableNormal"/>
+    <w:uiPriority w:val="39"/>
+    <w:rsid w:val="003474C7"/>
+    <w:tblPr>
+      <w:tblBorders>
+        <w:top w:val="single" w:sz="4" w:space="0" w:color="auto"/>
+        <w:left w:val="single" w:sz="4" w:space="0" w:color="auto"/>
+        <w:bottom w:val="single" w:sz="4" w:space="0" w:color="auto"/>
+        <w:right w:val="single" w:sz="4" w:space="0" w:color="auto"/>
+        <w:insideH w:val="single" w:sz="4" w:space="0" w:color="auto"/>
+        <w:insideV w:val="single" w:sz="4" w:space="0" w:color="auto"/>
+      </w:tblBorders>
+    </w:tblPr>
+  </w:style>
+  <w:style w:type="table" w:styleId="GridTable1Light">
+    <w:name w:val="Grid Table 1 Light"/>
+    <w:basedOn w:val="TableNormal"/>
+    <w:uiPriority w:val="46"/>
+    <w:rsid w:val="003474C7"/>
+    <w:tblPr>
+      <w:tblStyleRowBandSize w:val="1"/>
+      <w:tblStyleColBandSize w:val="1"/>
+      <w:tblBorders>
+        <w:top w:val="single" w:sz="4" w:space="0" w:color="999999" w:themeColor="text1" w:themeTint="66"/>
+        <w:left w:val="single" w:sz="4" w:space="0" w:color="999999" w:themeColor="text1" w:themeTint="66"/>
+        <w:bottom w:val="single" w:sz="4" w:space="0" w:color="999999" w:themeColor="text1" w:themeTint="66"/>
+        <w:right w:val="single" w:sz="4" w:space="0" w:color="999999" w:themeColor="text1" w:themeTint="66"/>
+        <w:insideH w:val="single" w:sz="4" w:space="0" w:color="999999" w:themeColor="text1" w:themeTint="66"/>
+        <w:insideV w:val="single" w:sz="4" w:space="0" w:color="999999" w:themeColor="text1" w:themeTint="66"/>
+      </w:tblBorders>
+    </w:tblPr>
+    <w:tblStylePr w:type="firstRow">
+      <w:rPr>
+        <w:b/>
+        <w:bCs/>
+      </w:rPr>
+      <w:tblPr/>
+      <w:tcPr>
+        <w:tcBorders>
+          <w:bottom w:val="single" w:sz="12" w:space="0" w:color="666666" w:themeColor="text1" w:themeTint="99"/>
+        </w:tcBorders>
+      </w:tcPr>
+    </w:tblStylePr>
+    <w:tblStylePr w:type="lastRow">
+      <w:rPr>
+        <w:b/>
+        <w:bCs/>
+      </w:rPr>
+      <w:tblPr/>
+      <w:tcPr>
+        <w:tcBorders>
+          <w:top w:val="double" w:sz="2" w:space="0" w:color="666666" w:themeColor="text1" w:themeTint="99"/>
+        </w:tcBorders>
+      </w:tcPr>
+    </w:tblStylePr>
+    <w:tblStylePr w:type="firstCol">
+      <w:rPr>
+        <w:b/>
+        <w:bCs/>
+      </w:rPr>
+    </w:tblStylePr>
+    <w:tblStylePr w:type="lastCol">
+      <w:rPr>
+        <w:b/>
+        <w:bCs/>
+      </w:rPr>
+    </w:tblStylePr>
   </w:style>
 </w:styles>
 </file>

</xml_diff>

<commit_message>
Updated RES, DC pins.
</commit_message>
<xml_diff>
--- a/dokumentace.docx
+++ b/dokumentace.docx
@@ -1024,23 +1024,34 @@
       <w:r>
         <w:t xml:space="preserve"> pomocí vývojového prostředí </w:t>
       </w:r>
+      <w:proofErr w:type="spellStart"/>
       <w:r>
         <w:rPr>
           <w:i/>
           <w:iCs/>
         </w:rPr>
-        <w:t>Platformio IDE</w:t>
-      </w:r>
-      <w:r>
-        <w:t xml:space="preserve"> v jazyce C++ a pro daná periferní zařízení používá knihovny společnosti </w:t>
-      </w:r>
+        <w:t>Platformio</w:t>
+      </w:r>
+      <w:proofErr w:type="spellEnd"/>
       <w:r>
         <w:rPr>
           <w:i/>
           <w:iCs/>
         </w:rPr>
+        <w:t xml:space="preserve"> IDE</w:t>
+      </w:r>
+      <w:r>
+        <w:t xml:space="preserve"> v jazyce C++ a pro daná periferní zařízení používá knihovny společnosti </w:t>
+      </w:r>
+      <w:proofErr w:type="spellStart"/>
+      <w:r>
+        <w:rPr>
+          <w:i/>
+          <w:iCs/>
+        </w:rPr>
         <w:t>Adafruit</w:t>
       </w:r>
+      <w:proofErr w:type="spellEnd"/>
       <w:r>
         <w:t>.</w:t>
       </w:r>
@@ -1129,6 +1140,7 @@
       <w:r>
         <w:t xml:space="preserve"> a </w:t>
       </w:r>
+      <w:proofErr w:type="spellStart"/>
       <w:r>
         <w:rPr>
           <w:i/>
@@ -1136,6 +1148,7 @@
         </w:rPr>
         <w:t>loop</w:t>
       </w:r>
+      <w:proofErr w:type="spellEnd"/>
       <w:r>
         <w:t>.</w:t>
       </w:r>
@@ -1161,6 +1174,7 @@
       <w:r>
         <w:t xml:space="preserve"> je spouštěna pouze jednou na začátku programu, probíhá zde inicializace sériové linky pro případ výpisu chybových hlášek do ladící konzole, inicializace senzoru VL53L0X a OLED displeje. Funkce </w:t>
       </w:r>
+      <w:proofErr w:type="spellStart"/>
       <w:r>
         <w:rPr>
           <w:b/>
@@ -1168,28 +1182,65 @@
         </w:rPr>
         <w:t>loop</w:t>
       </w:r>
-      <w:r>
-        <w:t xml:space="preserve"> je poté spouštěna v nekonečné smyčce opakující se po 500 ms, zde se volají funkce pro měření vzdálenosti a výpis na displej.</w:t>
+      <w:proofErr w:type="spellEnd"/>
+      <w:r>
+        <w:t xml:space="preserve"> je poté spouštěna v nekonečné smyčce opakující se po 500 </w:t>
+      </w:r>
+      <w:proofErr w:type="spellStart"/>
+      <w:r>
+        <w:t>ms</w:t>
+      </w:r>
+      <w:proofErr w:type="spellEnd"/>
+      <w:r>
+        <w:t>, zde se volají funkce pro měření vzdálenosti a výpis na displej.</w:t>
       </w:r>
       <w:r>
         <w:t xml:space="preserve"> Měření může vyhodit výjimku </w:t>
       </w:r>
+      <w:proofErr w:type="spellStart"/>
+      <w:proofErr w:type="gramStart"/>
       <w:r>
         <w:rPr>
           <w:i/>
           <w:iCs/>
         </w:rPr>
-        <w:t>std::out</w:t>
-      </w:r>
+        <w:t>std</w:t>
+      </w:r>
+      <w:proofErr w:type="spellEnd"/>
       <w:r>
         <w:rPr>
           <w:i/>
           <w:iCs/>
         </w:rPr>
+        <w:t>::</w:t>
+      </w:r>
+      <w:proofErr w:type="spellStart"/>
+      <w:proofErr w:type="gramEnd"/>
+      <w:r>
+        <w:rPr>
+          <w:i/>
+          <w:iCs/>
+        </w:rPr>
+        <w:t>out</w:t>
+      </w:r>
+      <w:r>
+        <w:rPr>
+          <w:i/>
+          <w:iCs/>
+        </w:rPr>
         <w:t>_of_range</w:t>
       </w:r>
-      <w:r>
-        <w:t>, v tomto případě je zachycena try-catch blokem a chybová hláška je vypsána na displej.</w:t>
+      <w:proofErr w:type="spellEnd"/>
+      <w:r>
+        <w:t xml:space="preserve">, v tomto případě je zachycena </w:t>
+      </w:r>
+      <w:proofErr w:type="spellStart"/>
+      <w:r>
+        <w:t>try-catch</w:t>
+      </w:r>
+      <w:proofErr w:type="spellEnd"/>
+      <w:r>
+        <w:t xml:space="preserve"> blokem a chybová hláška je vypsána na displej.</w:t>
       </w:r>
     </w:p>
     <w:p>
@@ -1235,6 +1286,7 @@
       <w:r>
         <w:t xml:space="preserve"> jsou implementovány následující funkce. </w:t>
       </w:r>
+      <w:proofErr w:type="spellStart"/>
       <w:r>
         <w:rPr>
           <w:b/>
@@ -1242,6 +1294,7 @@
         </w:rPr>
         <w:t>DistanceSensorSetup</w:t>
       </w:r>
+      <w:proofErr w:type="spellEnd"/>
       <w:r>
         <w:t xml:space="preserve"> je </w:t>
       </w:r>
@@ -1251,6 +1304,7 @@
       <w:r>
         <w:t xml:space="preserve">na rozdíl od výchozího nastavení měřit vzdálenost kolem 2 m. Pokud se inicializace nezdaří, je vypsána chybová hláška a program zde zůstane v prázdné nekonečné smyčce. </w:t>
       </w:r>
+      <w:proofErr w:type="spellStart"/>
       <w:r>
         <w:rPr>
           <w:b/>
@@ -1258,6 +1312,7 @@
         </w:rPr>
         <w:t>MeasureDistanceCm</w:t>
       </w:r>
+      <w:proofErr w:type="spellEnd"/>
       <w:r>
         <w:t xml:space="preserve"> je funkce</w:t>
       </w:r>
@@ -1265,7 +1320,25 @@
         <w:t xml:space="preserve"> pro načtení vzdálenosti naměřené senzorem, kterou převede na centimetry a vrátí. Pokud je nastaven chybový příznak měření (status číslo 4), nebo je načtená vzdálenost mimo přijatelnou hodnotu, </w:t>
       </w:r>
       <w:r>
-        <w:t>je vyhozena výjimka std::out_of_range s chybovou hláškou ve formátu pro zobrazení na displeji.</w:t>
+        <w:t xml:space="preserve">je vyhozena výjimka </w:t>
+      </w:r>
+      <w:proofErr w:type="spellStart"/>
+      <w:proofErr w:type="gramStart"/>
+      <w:r>
+        <w:t>std</w:t>
+      </w:r>
+      <w:proofErr w:type="spellEnd"/>
+      <w:r>
+        <w:t>::</w:t>
+      </w:r>
+      <w:proofErr w:type="spellStart"/>
+      <w:proofErr w:type="gramEnd"/>
+      <w:r>
+        <w:t>out_of_range</w:t>
+      </w:r>
+      <w:proofErr w:type="spellEnd"/>
+      <w:r>
+        <w:t xml:space="preserve"> s chybovou hláškou ve formátu pro zobrazení na displeji.</w:t>
       </w:r>
       <w:r>
         <w:t xml:space="preserve"> </w:t>
@@ -1315,6 +1388,7 @@
       <w:r>
         <w:t xml:space="preserve">implementovány následující funkce. Funkce </w:t>
       </w:r>
+      <w:proofErr w:type="spellStart"/>
       <w:r>
         <w:rPr>
           <w:b/>
@@ -1322,12 +1396,14 @@
         </w:rPr>
         <w:t>DisplaySetup</w:t>
       </w:r>
+      <w:proofErr w:type="spellEnd"/>
       <w:r>
         <w:t xml:space="preserve"> </w:t>
       </w:r>
       <w:r>
         <w:t xml:space="preserve">je v případě selhání, podobně jako funkce pro inicializaci senzoru vzdálenosti, opět po výpisu chybové hlášky uvedena do prázdné nekonečné smyčky. </w:t>
       </w:r>
+      <w:proofErr w:type="spellStart"/>
       <w:r>
         <w:rPr>
           <w:b/>
@@ -1335,12 +1411,14 @@
         </w:rPr>
         <w:t>DisplayDistance</w:t>
       </w:r>
+      <w:proofErr w:type="spellEnd"/>
       <w:r>
         <w:t xml:space="preserve"> je funkce</w:t>
       </w:r>
       <w:r>
         <w:t xml:space="preserve">, která na displej vypíše zadanou naměřenou hodnotu v zadaných jednotkách. </w:t>
       </w:r>
+      <w:proofErr w:type="spellStart"/>
       <w:r>
         <w:rPr>
           <w:b/>
@@ -1348,6 +1426,7 @@
         </w:rPr>
         <w:t>DisplayError</w:t>
       </w:r>
+      <w:proofErr w:type="spellEnd"/>
       <w:r>
         <w:t xml:space="preserve"> je funkce, která vypíše chybovou hlášku naformátovanou do bílého zaobleného obdélníku.</w:t>
       </w:r>
@@ -1480,9 +1559,11 @@
                   <w:pPr>
                     <w:cnfStyle w:val="000000000000" w:firstRow="0" w:lastRow="0" w:firstColumn="0" w:lastColumn="0" w:oddVBand="0" w:evenVBand="0" w:oddHBand="0" w:evenHBand="0" w:firstRowFirstColumn="0" w:firstRowLastColumn="0" w:lastRowFirstColumn="0" w:lastRowLastColumn="0"/>
                   </w:pPr>
+                  <w:proofErr w:type="gramStart"/>
                   <w:r>
                     <w:t>5V</w:t>
                   </w:r>
+                  <w:proofErr w:type="gramEnd"/>
                 </w:p>
               </w:tc>
             </w:tr>
@@ -1827,7 +1908,10 @@
                     <w:cnfStyle w:val="000000000000" w:firstRow="0" w:lastRow="0" w:firstColumn="0" w:lastColumn="0" w:oddVBand="0" w:evenVBand="0" w:oddHBand="0" w:evenHBand="0" w:firstRowFirstColumn="0" w:firstRowLastColumn="0" w:lastRowFirstColumn="0" w:lastRowLastColumn="0"/>
                   </w:pPr>
                   <w:r>
-                    <w:t>IO17</w:t>
+                    <w:t>IO1</w:t>
+                  </w:r>
+                  <w:r>
+                    <w:t>3</w:t>
                   </w:r>
                 </w:p>
               </w:tc>
@@ -1863,7 +1947,10 @@
                     <w:cnfStyle w:val="000000000000" w:firstRow="0" w:lastRow="0" w:firstColumn="0" w:lastColumn="0" w:oddVBand="0" w:evenVBand="0" w:oddHBand="0" w:evenHBand="0" w:firstRowFirstColumn="0" w:firstRowLastColumn="0" w:lastRowFirstColumn="0" w:lastRowLastColumn="0"/>
                   </w:pPr>
                   <w:r>
-                    <w:t>IO16</w:t>
+                    <w:t>IO1</w:t>
+                  </w:r>
+                  <w:r>
+                    <w:t>2</w:t>
                   </w:r>
                 </w:p>
               </w:tc>
@@ -1926,10 +2013,10 @@
         </w:rPr>
         <w:lastRenderedPageBreak/>
         <w:drawing>
-          <wp:inline distT="0" distB="0" distL="0" distR="0" wp14:anchorId="43A7B54F" wp14:editId="5A44A265">
-            <wp:extent cx="4485660" cy="6392849"/>
-            <wp:effectExtent l="0" t="0" r="0" b="8255"/>
-            <wp:docPr id="2" name="Picture 2"/>
+          <wp:inline distT="0" distB="0" distL="0" distR="0" wp14:anchorId="3D52798E" wp14:editId="6E2D4391">
+            <wp:extent cx="4420925" cy="6300588"/>
+            <wp:effectExtent l="0" t="0" r="0" b="5080"/>
+            <wp:docPr id="1" name="Picture 1"/>
             <wp:cNvGraphicFramePr>
               <a:graphicFrameLocks xmlns:a="http://schemas.openxmlformats.org/drawingml/2006/main" noChangeAspect="1"/>
             </wp:cNvGraphicFramePr>
@@ -1937,7 +2024,7 @@
               <a:graphicData uri="http://schemas.openxmlformats.org/drawingml/2006/picture">
                 <pic:pic xmlns:pic="http://schemas.openxmlformats.org/drawingml/2006/picture">
                   <pic:nvPicPr>
-                    <pic:cNvPr id="0" name="Picture 2"/>
+                    <pic:cNvPr id="0" name="Picture 1"/>
                     <pic:cNvPicPr>
                       <a:picLocks noChangeAspect="1" noChangeArrowheads="1"/>
                     </pic:cNvPicPr>
@@ -1958,7 +2045,7 @@
                   <pic:spPr bwMode="auto">
                     <a:xfrm>
                       <a:off x="0" y="0"/>
-                      <a:ext cx="4496500" cy="6408298"/>
+                      <a:ext cx="4440027" cy="6327812"/>
                     </a:xfrm>
                     <a:prstGeom prst="rect">
                       <a:avLst/>

</xml_diff>